<commit_message>
implemented configurator registration step
</commit_message>
<xml_diff>
--- a/cp-r1-wbs.docx
+++ b/cp-r1-wbs.docx
@@ -1310,6 +1310,7 @@
     <w:p>
       <w:pPr>
         <w:pStyle w:val="Body"/>
+        <w:shd w:val="clear" w:color="auto" w:fill="C5E0B3" w:themeFill="accent6" w:themeFillTint="66"/>
         <w:rPr>
           <w:lang w:val="en-US"/>
         </w:rPr>
@@ -1381,6 +1382,12 @@
           <w:lang w:val="en-US"/>
         </w:rPr>
         <w:t>4</w:t>
+      </w:r>
+      <w:r>
+        <w:rPr>
+          <w:lang w:val="en-US"/>
+        </w:rPr>
+        <w:t xml:space="preserve">      4,5</w:t>
       </w:r>
     </w:p>
     <w:p>

</xml_diff>

<commit_message>
added monthly fee calculation
</commit_message>
<xml_diff>
--- a/cp-r1-wbs.docx
+++ b/cp-r1-wbs.docx
@@ -1393,6 +1393,7 @@
     <w:p>
       <w:pPr>
         <w:pStyle w:val="Body"/>
+        <w:shd w:val="clear" w:color="auto" w:fill="C5E0B3" w:themeFill="accent6" w:themeFillTint="66"/>
         <w:rPr>
           <w:lang w:val="en-US"/>
         </w:rPr>
@@ -1463,6 +1464,12 @@
         </w:rPr>
         <w:tab/>
         <w:t>2</w:t>
+      </w:r>
+      <w:r>
+        <w:rPr>
+          <w:lang w:val="en-US"/>
+        </w:rPr>
+        <w:t xml:space="preserve">      1,5</w:t>
       </w:r>
     </w:p>
     <w:p>
@@ -3366,7 +3373,7 @@
   <a:extraClrSchemeLst/>
   <a:extLst>
     <a:ext uri="{05A4C25C-085E-4340-85A3-A5531E510DB2}">
-      <thm15:themeFamily xmlns:thm15="http://schemas.microsoft.com/office/thememl/2012/main" xmlns="" name="Office Theme" id="{62F939B6-93AF-4DB8-9C6B-D6C7DFDC589F}" vid="{4A3C46E8-61CC-4603-A589-7422A47A8E4A}"/>
+      <thm15:themeFamily xmlns="" xmlns:thm15="http://schemas.microsoft.com/office/thememl/2012/main" name="Office Theme" id="{62F939B6-93AF-4DB8-9C6B-D6C7DFDC589F}" vid="{4A3C46E8-61CC-4603-A589-7422A47A8E4A}"/>
     </a:ext>
   </a:extLst>
 </a:theme>

</xml_diff>

<commit_message>
permission-change feature in admin area
</commit_message>
<xml_diff>
--- a/cp-r1-wbs.docx
+++ b/cp-r1-wbs.docx
@@ -2141,6 +2141,82 @@
     <w:p>
       <w:pPr>
         <w:pStyle w:val="Body"/>
+        <w:shd w:val="clear" w:color="auto" w:fill="C5E0B3" w:themeFill="accent6" w:themeFillTint="66"/>
+        <w:rPr>
+          <w:lang w:val="en-US"/>
+        </w:rPr>
+      </w:pPr>
+      <w:r>
+        <w:rPr>
+          <w:lang w:val="en-US"/>
+        </w:rPr>
+        <w:t>manage permissions</w:t>
+      </w:r>
+      <w:r>
+        <w:rPr>
+          <w:lang w:val="en-US"/>
+        </w:rPr>
+        <w:tab/>
+      </w:r>
+      <w:r>
+        <w:rPr>
+          <w:lang w:val="en-US"/>
+        </w:rPr>
+        <w:tab/>
+      </w:r>
+      <w:r>
+        <w:rPr>
+          <w:lang w:val="en-US"/>
+        </w:rPr>
+        <w:tab/>
+      </w:r>
+      <w:r>
+        <w:rPr>
+          <w:lang w:val="en-US"/>
+        </w:rPr>
+        <w:tab/>
+      </w:r>
+      <w:r>
+        <w:rPr>
+          <w:lang w:val="en-US"/>
+        </w:rPr>
+        <w:tab/>
+      </w:r>
+      <w:r>
+        <w:rPr>
+          <w:lang w:val="en-US"/>
+        </w:rPr>
+        <w:tab/>
+      </w:r>
+      <w:r>
+        <w:rPr>
+          <w:lang w:val="en-US"/>
+        </w:rPr>
+        <w:tab/>
+      </w:r>
+      <w:r>
+        <w:rPr>
+          <w:lang w:val="en-US"/>
+        </w:rPr>
+        <w:tab/>
+      </w:r>
+      <w:r>
+        <w:rPr>
+          <w:lang w:val="en-US"/>
+        </w:rPr>
+        <w:tab/>
+      </w:r>
+      <w:r>
+        <w:rPr>
+          <w:lang w:val="en-US"/>
+        </w:rPr>
+        <w:tab/>
+        <w:t>2     1,5</w:t>
+      </w:r>
+    </w:p>
+    <w:p>
+      <w:pPr>
+        <w:pStyle w:val="Body"/>
         <w:rPr>
           <w:lang w:val="en-US"/>
         </w:rPr>
@@ -2683,7 +2759,6 @@
           <w:b/>
           <w:lang w:val="en-US"/>
         </w:rPr>
-        <w:lastRenderedPageBreak/>
         <w:t>other</w:t>
       </w:r>
     </w:p>
@@ -3381,7 +3456,7 @@
   <a:extraClrSchemeLst/>
   <a:extLst>
     <a:ext uri="{05A4C25C-085E-4340-85A3-A5531E510DB2}">
-      <thm15:themeFamily xmlns="" xmlns:thm15="http://schemas.microsoft.com/office/thememl/2012/main" name="Office Theme" id="{62F939B6-93AF-4DB8-9C6B-D6C7DFDC589F}" vid="{4A3C46E8-61CC-4603-A589-7422A47A8E4A}"/>
+      <thm15:themeFamily xmlns:thm15="http://schemas.microsoft.com/office/thememl/2012/main" xmlns="" name="Office Theme" id="{62F939B6-93AF-4DB8-9C6B-D6C7DFDC589F}" vid="{4A3C46E8-61CC-4603-A589-7422A47A8E4A}"/>
     </a:ext>
   </a:extLst>
 </a:theme>

</xml_diff>

<commit_message>
revised courtpicker release 1 schedule
</commit_message>
<xml_diff>
--- a/cp-r1-wbs.docx
+++ b/cp-r1-wbs.docx
@@ -136,6 +136,7 @@
     <w:p>
       <w:pPr>
         <w:pStyle w:val="Body"/>
+        <w:shd w:val="clear" w:color="auto" w:fill="C5E0B3" w:themeFill="accent6" w:themeFillTint="66"/>
         <w:rPr>
           <w:lang w:val="en-US"/>
         </w:rPr>
@@ -489,162 +490,6 @@
           <w:lang w:val="en-US"/>
         </w:rPr>
         <w:t xml:space="preserve">     10</w:t>
-      </w:r>
-    </w:p>
-    <w:p>
-      <w:pPr>
-        <w:pStyle w:val="Body"/>
-        <w:shd w:val="clear" w:color="auto" w:fill="FFFF00"/>
-        <w:rPr>
-          <w:lang w:val="en-US"/>
-        </w:rPr>
-      </w:pPr>
-      <w:r>
-        <w:rPr>
-          <w:lang w:val="en-US"/>
-        </w:rPr>
-        <w:tab/>
-      </w:r>
-      <w:r>
-        <w:rPr>
-          <w:lang w:val="en-US"/>
-        </w:rPr>
-        <w:tab/>
-      </w:r>
-      <w:proofErr w:type="spellStart"/>
-      <w:r>
-        <w:rPr>
-          <w:lang w:val="en-US"/>
-        </w:rPr>
-        <w:t>abo</w:t>
-      </w:r>
-      <w:proofErr w:type="spellEnd"/>
-    </w:p>
-    <w:p>
-      <w:pPr>
-        <w:pStyle w:val="Body"/>
-        <w:shd w:val="clear" w:color="auto" w:fill="FFFF00"/>
-        <w:rPr>
-          <w:lang w:val="en-US"/>
-        </w:rPr>
-      </w:pPr>
-      <w:r>
-        <w:rPr>
-          <w:lang w:val="en-US"/>
-        </w:rPr>
-        <w:tab/>
-      </w:r>
-      <w:proofErr w:type="spellStart"/>
-      <w:r>
-        <w:rPr>
-          <w:lang w:val="en-US"/>
-        </w:rPr>
-        <w:t>abo</w:t>
-      </w:r>
-      <w:proofErr w:type="spellEnd"/>
-      <w:r>
-        <w:rPr>
-          <w:lang w:val="en-US"/>
-        </w:rPr>
-        <w:t>-reservation</w:t>
-      </w:r>
-    </w:p>
-    <w:p>
-      <w:pPr>
-        <w:pStyle w:val="Body"/>
-        <w:shd w:val="clear" w:color="auto" w:fill="FFFF00"/>
-        <w:rPr>
-          <w:lang w:val="en-US"/>
-        </w:rPr>
-      </w:pPr>
-      <w:r>
-        <w:rPr>
-          <w:lang w:val="en-US"/>
-        </w:rPr>
-        <w:tab/>
-      </w:r>
-      <w:r>
-        <w:rPr>
-          <w:lang w:val="en-US"/>
-        </w:rPr>
-        <w:tab/>
-        <w:t xml:space="preserve">figure out available </w:t>
-      </w:r>
-      <w:proofErr w:type="spellStart"/>
-      <w:r>
-        <w:rPr>
-          <w:lang w:val="en-US"/>
-        </w:rPr>
-        <w:t>abo</w:t>
-      </w:r>
-      <w:proofErr w:type="spellEnd"/>
-      <w:r>
-        <w:rPr>
-          <w:lang w:val="en-US"/>
-        </w:rPr>
-        <w:t xml:space="preserve"> rates and show them in </w:t>
-      </w:r>
-      <w:proofErr w:type="spellStart"/>
-      <w:r>
-        <w:rPr>
-          <w:lang w:val="en-US"/>
-        </w:rPr>
-        <w:t>abo</w:t>
-      </w:r>
-      <w:proofErr w:type="spellEnd"/>
-      <w:r>
-        <w:rPr>
-          <w:lang w:val="en-US"/>
-        </w:rPr>
-        <w:t xml:space="preserve"> tab if available</w:t>
-      </w:r>
-    </w:p>
-    <w:p>
-      <w:pPr>
-        <w:pStyle w:val="Body"/>
-        <w:shd w:val="clear" w:color="auto" w:fill="FFFF00"/>
-        <w:rPr>
-          <w:lang w:val="en-US"/>
-        </w:rPr>
-      </w:pPr>
-      <w:r>
-        <w:rPr>
-          <w:lang w:val="en-US"/>
-        </w:rPr>
-        <w:tab/>
-      </w:r>
-      <w:r>
-        <w:rPr>
-          <w:lang w:val="en-US"/>
-        </w:rPr>
-        <w:tab/>
-        <w:t xml:space="preserve">own service for </w:t>
-      </w:r>
-      <w:proofErr w:type="spellStart"/>
-      <w:r>
-        <w:rPr>
-          <w:lang w:val="en-US"/>
-        </w:rPr>
-        <w:t>abo</w:t>
-      </w:r>
-      <w:proofErr w:type="spellEnd"/>
-      <w:r>
-        <w:rPr>
-          <w:lang w:val="en-US"/>
-        </w:rPr>
-        <w:t xml:space="preserve"> reservations</w:t>
-      </w:r>
-      <w:r>
-        <w:rPr>
-          <w:lang w:val="en-US"/>
-        </w:rPr>
-        <w:tab/>
-      </w:r>
-      <w:r>
-        <w:rPr>
-          <w:lang w:val="en-US"/>
-        </w:rPr>
-        <w:tab/>
       </w:r>
     </w:p>
     <w:p>
@@ -2551,6 +2396,7 @@
     <w:p>
       <w:pPr>
         <w:pStyle w:val="Body"/>
+        <w:shd w:val="clear" w:color="auto" w:fill="C5E0B3" w:themeFill="accent6" w:themeFillTint="66"/>
         <w:rPr>
           <w:lang w:val="en-US"/>
         </w:rPr>
@@ -2636,10 +2482,17 @@
         <w:tab/>
         <w:t>30</w:t>
       </w:r>
-    </w:p>
-    <w:p>
-      <w:pPr>
-        <w:pStyle w:val="Body"/>
+      <w:r>
+        <w:rPr>
+          <w:lang w:val="en-US"/>
+        </w:rPr>
+        <w:t xml:space="preserve">     0</w:t>
+      </w:r>
+    </w:p>
+    <w:p>
+      <w:pPr>
+        <w:pStyle w:val="Body"/>
+        <w:shd w:val="clear" w:color="auto" w:fill="C5E0B3" w:themeFill="accent6" w:themeFillTint="66"/>
         <w:rPr>
           <w:lang w:val="en-US"/>
         </w:rPr>
@@ -2765,6 +2618,7 @@
     <w:p>
       <w:pPr>
         <w:pStyle w:val="Body"/>
+        <w:shd w:val="clear" w:color="auto" w:fill="C5E0B3" w:themeFill="accent6" w:themeFillTint="66"/>
         <w:rPr>
           <w:lang w:val="en-US"/>
         </w:rPr>
@@ -2843,6 +2697,1631 @@
         </w:rPr>
         <w:tab/>
         <w:t>7</w:t>
+      </w:r>
+    </w:p>
+    <w:p>
+      <w:pPr>
+        <w:pStyle w:val="Body"/>
+        <w:rPr>
+          <w:lang w:val="en-US"/>
+        </w:rPr>
+      </w:pPr>
+    </w:p>
+    <w:p>
+      <w:pPr>
+        <w:pStyle w:val="Body"/>
+        <w:rPr>
+          <w:b/>
+          <w:lang w:val="en-US"/>
+        </w:rPr>
+      </w:pPr>
+      <w:r>
+        <w:rPr>
+          <w:b/>
+          <w:lang w:val="en-US"/>
+        </w:rPr>
+        <w:lastRenderedPageBreak/>
+        <w:t>Additional:</w:t>
+      </w:r>
+    </w:p>
+    <w:p>
+      <w:pPr>
+        <w:pStyle w:val="Body"/>
+        <w:rPr>
+          <w:lang w:val="en-US"/>
+        </w:rPr>
+      </w:pPr>
+    </w:p>
+    <w:p>
+      <w:pPr>
+        <w:pStyle w:val="KeinLeerraum"/>
+        <w:shd w:val="clear" w:color="auto" w:fill="C5E0B3" w:themeFill="accent6" w:themeFillTint="66"/>
+        <w:rPr>
+          <w:rFonts w:ascii="Helvetica" w:hAnsi="Helvetica" w:cs="Helvetica"/>
+          <w:sz w:val="22"/>
+          <w:szCs w:val="22"/>
+          <w:lang w:val="de-AT"/>
+        </w:rPr>
+      </w:pPr>
+      <w:r>
+        <w:rPr>
+          <w:rFonts w:ascii="Helvetica" w:hAnsi="Helvetica" w:cs="Helvetica"/>
+          <w:sz w:val="22"/>
+          <w:szCs w:val="22"/>
+          <w:lang w:val="de-AT"/>
+        </w:rPr>
+        <w:t>- Konzept - 1,5</w:t>
+      </w:r>
+      <w:r>
+        <w:rPr>
+          <w:rFonts w:ascii="Helvetica" w:hAnsi="Helvetica" w:cs="Helvetica"/>
+          <w:sz w:val="22"/>
+          <w:szCs w:val="22"/>
+          <w:lang w:val="de-AT"/>
+        </w:rPr>
+        <w:t xml:space="preserve"> : </w:t>
+      </w:r>
+      <w:r>
+        <w:rPr>
+          <w:rFonts w:ascii="Helvetica" w:hAnsi="Helvetica" w:cs="Helvetica"/>
+          <w:sz w:val="22"/>
+          <w:szCs w:val="22"/>
+          <w:lang w:val="de-AT"/>
+        </w:rPr>
+        <w:t>2</w:t>
+      </w:r>
+    </w:p>
+    <w:p>
+      <w:pPr>
+        <w:pStyle w:val="KeinLeerraum"/>
+        <w:rPr>
+          <w:rFonts w:ascii="Helvetica" w:hAnsi="Helvetica" w:cs="Helvetica"/>
+          <w:sz w:val="22"/>
+          <w:szCs w:val="22"/>
+          <w:lang w:val="de-AT"/>
+        </w:rPr>
+      </w:pPr>
+      <w:r>
+        <w:rPr>
+          <w:rFonts w:ascii="Helvetica" w:hAnsi="Helvetica" w:cs="Helvetica"/>
+          <w:sz w:val="22"/>
+          <w:szCs w:val="22"/>
+          <w:lang w:val="de-AT"/>
+        </w:rPr>
+        <w:t xml:space="preserve">- </w:t>
+      </w:r>
+      <w:proofErr w:type="spellStart"/>
+      <w:r>
+        <w:rPr>
+          <w:rFonts w:ascii="Helvetica" w:hAnsi="Helvetica" w:cs="Helvetica"/>
+          <w:sz w:val="22"/>
+          <w:szCs w:val="22"/>
+          <w:lang w:val="de-AT"/>
+        </w:rPr>
+        <w:t>Abotarife</w:t>
+      </w:r>
+      <w:proofErr w:type="spellEnd"/>
+      <w:r>
+        <w:rPr>
+          <w:rFonts w:ascii="Helvetica" w:hAnsi="Helvetica" w:cs="Helvetica"/>
+          <w:sz w:val="22"/>
+          <w:szCs w:val="22"/>
+          <w:lang w:val="de-AT"/>
+        </w:rPr>
+        <w:t xml:space="preserve"> </w:t>
+      </w:r>
+      <w:proofErr w:type="spellStart"/>
+      <w:r>
+        <w:rPr>
+          <w:rFonts w:ascii="Helvetica" w:hAnsi="Helvetica" w:cs="Helvetica"/>
+          <w:sz w:val="22"/>
+          <w:szCs w:val="22"/>
+          <w:lang w:val="de-AT"/>
+        </w:rPr>
+        <w:t>unstrukturieren</w:t>
+      </w:r>
+      <w:proofErr w:type="spellEnd"/>
+    </w:p>
+    <w:p>
+      <w:pPr>
+        <w:pStyle w:val="KeinLeerraum"/>
+        <w:rPr>
+          <w:rFonts w:ascii="Helvetica" w:hAnsi="Helvetica" w:cs="Helvetica"/>
+          <w:sz w:val="22"/>
+          <w:szCs w:val="22"/>
+          <w:lang w:val="de-AT"/>
+        </w:rPr>
+      </w:pPr>
+      <w:r>
+        <w:rPr>
+          <w:rFonts w:ascii="Helvetica" w:hAnsi="Helvetica" w:cs="Helvetica"/>
+          <w:sz w:val="22"/>
+          <w:szCs w:val="22"/>
+          <w:lang w:val="de-AT"/>
+        </w:rPr>
+        <w:t xml:space="preserve">  &gt; 4 neue </w:t>
+      </w:r>
+      <w:proofErr w:type="spellStart"/>
+      <w:r>
+        <w:rPr>
+          <w:rFonts w:ascii="Helvetica" w:hAnsi="Helvetica" w:cs="Helvetica"/>
+          <w:sz w:val="22"/>
+          <w:szCs w:val="22"/>
+          <w:lang w:val="de-AT"/>
+        </w:rPr>
+        <w:t>tables</w:t>
+      </w:r>
+      <w:proofErr w:type="spellEnd"/>
+      <w:r>
+        <w:rPr>
+          <w:rFonts w:ascii="Helvetica" w:hAnsi="Helvetica" w:cs="Helvetica"/>
+          <w:sz w:val="22"/>
+          <w:szCs w:val="22"/>
+          <w:lang w:val="de-AT"/>
+        </w:rPr>
+        <w:t xml:space="preserve"> - </w:t>
+      </w:r>
+      <w:proofErr w:type="spellStart"/>
+      <w:r>
+        <w:rPr>
+          <w:rFonts w:ascii="Helvetica" w:hAnsi="Helvetica" w:cs="Helvetica"/>
+          <w:sz w:val="22"/>
+          <w:szCs w:val="22"/>
+          <w:lang w:val="de-AT"/>
+        </w:rPr>
+        <w:t>subscription</w:t>
+      </w:r>
+      <w:proofErr w:type="spellEnd"/>
+      <w:r>
+        <w:rPr>
+          <w:rFonts w:ascii="Helvetica" w:hAnsi="Helvetica" w:cs="Helvetica"/>
+          <w:sz w:val="22"/>
+          <w:szCs w:val="22"/>
+          <w:lang w:val="de-AT"/>
+        </w:rPr>
+        <w:t xml:space="preserve">, </w:t>
+      </w:r>
+      <w:proofErr w:type="spellStart"/>
+      <w:r>
+        <w:rPr>
+          <w:rFonts w:ascii="Helvetica" w:hAnsi="Helvetica" w:cs="Helvetica"/>
+          <w:sz w:val="22"/>
+          <w:szCs w:val="22"/>
+          <w:lang w:val="de-AT"/>
+        </w:rPr>
+        <w:t>subscriptionrate</w:t>
+      </w:r>
+      <w:proofErr w:type="spellEnd"/>
+      <w:r>
+        <w:rPr>
+          <w:rFonts w:ascii="Helvetica" w:hAnsi="Helvetica" w:cs="Helvetica"/>
+          <w:sz w:val="22"/>
+          <w:szCs w:val="22"/>
+          <w:lang w:val="de-AT"/>
+        </w:rPr>
+        <w:t xml:space="preserve">, </w:t>
+      </w:r>
+      <w:proofErr w:type="spellStart"/>
+      <w:r>
+        <w:rPr>
+          <w:rFonts w:ascii="Helvetica" w:hAnsi="Helvetica" w:cs="Helvetica"/>
+          <w:sz w:val="22"/>
+          <w:szCs w:val="22"/>
+          <w:lang w:val="de-AT"/>
+        </w:rPr>
+        <w:t>subscriptionreservation</w:t>
+      </w:r>
+      <w:proofErr w:type="spellEnd"/>
+      <w:r>
+        <w:rPr>
+          <w:rFonts w:ascii="Helvetica" w:hAnsi="Helvetica" w:cs="Helvetica"/>
+          <w:sz w:val="22"/>
+          <w:szCs w:val="22"/>
+          <w:lang w:val="de-AT"/>
+        </w:rPr>
+        <w:t xml:space="preserve">, </w:t>
+      </w:r>
+      <w:proofErr w:type="spellStart"/>
+      <w:r>
+        <w:rPr>
+          <w:rFonts w:ascii="Helvetica" w:hAnsi="Helvetica" w:cs="Helvetica"/>
+          <w:sz w:val="22"/>
+          <w:szCs w:val="22"/>
+          <w:lang w:val="de-AT"/>
+        </w:rPr>
+        <w:t>subscriptionreservationexception</w:t>
+      </w:r>
+      <w:proofErr w:type="spellEnd"/>
+      <w:r>
+        <w:rPr>
+          <w:rFonts w:ascii="Helvetica" w:hAnsi="Helvetica" w:cs="Helvetica"/>
+          <w:sz w:val="22"/>
+          <w:szCs w:val="22"/>
+          <w:lang w:val="de-AT"/>
+        </w:rPr>
+        <w:t xml:space="preserve"> - 1</w:t>
+      </w:r>
+    </w:p>
+    <w:p>
+      <w:pPr>
+        <w:pStyle w:val="KeinLeerraum"/>
+        <w:rPr>
+          <w:rFonts w:ascii="Helvetica" w:hAnsi="Helvetica" w:cs="Helvetica"/>
+          <w:sz w:val="22"/>
+          <w:szCs w:val="22"/>
+          <w:lang w:val="de-AT"/>
+        </w:rPr>
+      </w:pPr>
+      <w:r>
+        <w:rPr>
+          <w:rFonts w:ascii="Helvetica" w:hAnsi="Helvetica" w:cs="Helvetica"/>
+          <w:sz w:val="22"/>
+          <w:szCs w:val="22"/>
+          <w:lang w:val="de-AT"/>
+        </w:rPr>
+        <w:t xml:space="preserve">  &gt; diese </w:t>
+      </w:r>
+      <w:proofErr w:type="spellStart"/>
+      <w:r>
+        <w:rPr>
+          <w:rFonts w:ascii="Helvetica" w:hAnsi="Helvetica" w:cs="Helvetica"/>
+          <w:sz w:val="22"/>
+          <w:szCs w:val="22"/>
+          <w:lang w:val="de-AT"/>
+        </w:rPr>
+        <w:t>struktur</w:t>
+      </w:r>
+      <w:proofErr w:type="spellEnd"/>
+      <w:r>
+        <w:rPr>
+          <w:rFonts w:ascii="Helvetica" w:hAnsi="Helvetica" w:cs="Helvetica"/>
+          <w:sz w:val="22"/>
+          <w:szCs w:val="22"/>
+          <w:lang w:val="de-AT"/>
+        </w:rPr>
+        <w:t xml:space="preserve"> bei </w:t>
+      </w:r>
+      <w:proofErr w:type="spellStart"/>
+      <w:r>
+        <w:rPr>
+          <w:rFonts w:ascii="Helvetica" w:hAnsi="Helvetica" w:cs="Helvetica"/>
+          <w:sz w:val="22"/>
+          <w:szCs w:val="22"/>
+          <w:lang w:val="de-AT"/>
+        </w:rPr>
+        <w:t>tarifverwaltung</w:t>
+      </w:r>
+      <w:proofErr w:type="spellEnd"/>
+      <w:r>
+        <w:rPr>
+          <w:rFonts w:ascii="Helvetica" w:hAnsi="Helvetica" w:cs="Helvetica"/>
+          <w:sz w:val="22"/>
+          <w:szCs w:val="22"/>
+          <w:lang w:val="de-AT"/>
+        </w:rPr>
+        <w:t xml:space="preserve"> ein-/um-bauen - </w:t>
+      </w:r>
+      <w:r>
+        <w:rPr>
+          <w:rFonts w:ascii="Helvetica" w:hAnsi="Helvetica" w:cs="Helvetica"/>
+          <w:sz w:val="22"/>
+          <w:szCs w:val="22"/>
+          <w:lang w:val="de-AT"/>
+        </w:rPr>
+        <w:t>4</w:t>
+      </w:r>
+    </w:p>
+    <w:p>
+      <w:pPr>
+        <w:pStyle w:val="KeinLeerraum"/>
+        <w:rPr>
+          <w:rFonts w:ascii="Helvetica" w:hAnsi="Helvetica" w:cs="Helvetica"/>
+          <w:sz w:val="22"/>
+          <w:szCs w:val="22"/>
+          <w:lang w:val="de-AT"/>
+        </w:rPr>
+      </w:pPr>
+      <w:r>
+        <w:rPr>
+          <w:rFonts w:ascii="Helvetica" w:hAnsi="Helvetica" w:cs="Helvetica"/>
+          <w:sz w:val="22"/>
+          <w:szCs w:val="22"/>
+          <w:lang w:val="de-AT"/>
+        </w:rPr>
+        <w:t xml:space="preserve">- </w:t>
+      </w:r>
+      <w:proofErr w:type="spellStart"/>
+      <w:r>
+        <w:rPr>
+          <w:rFonts w:ascii="Helvetica" w:hAnsi="Helvetica" w:cs="Helvetica"/>
+          <w:sz w:val="22"/>
+          <w:szCs w:val="22"/>
+          <w:lang w:val="de-AT"/>
+        </w:rPr>
+        <w:t>Abobuchung</w:t>
+      </w:r>
+      <w:proofErr w:type="spellEnd"/>
+      <w:r>
+        <w:rPr>
+          <w:rFonts w:ascii="Helvetica" w:hAnsi="Helvetica" w:cs="Helvetica"/>
+          <w:sz w:val="22"/>
+          <w:szCs w:val="22"/>
+          <w:lang w:val="de-AT"/>
+        </w:rPr>
+        <w:t xml:space="preserve"> auf </w:t>
+      </w:r>
+      <w:proofErr w:type="spellStart"/>
+      <w:r>
+        <w:rPr>
+          <w:rFonts w:ascii="Helvetica" w:hAnsi="Helvetica" w:cs="Helvetica"/>
+          <w:sz w:val="22"/>
+          <w:szCs w:val="22"/>
+          <w:lang w:val="de-AT"/>
+        </w:rPr>
+        <w:t>main</w:t>
+      </w:r>
+      <w:proofErr w:type="spellEnd"/>
+      <w:r>
+        <w:rPr>
+          <w:rFonts w:ascii="Helvetica" w:hAnsi="Helvetica" w:cs="Helvetica"/>
+          <w:sz w:val="22"/>
+          <w:szCs w:val="22"/>
+          <w:lang w:val="de-AT"/>
+        </w:rPr>
+        <w:t xml:space="preserve"> </w:t>
+      </w:r>
+      <w:proofErr w:type="spellStart"/>
+      <w:r>
+        <w:rPr>
+          <w:rFonts w:ascii="Helvetica" w:hAnsi="Helvetica" w:cs="Helvetica"/>
+          <w:sz w:val="22"/>
+          <w:szCs w:val="22"/>
+          <w:lang w:val="de-AT"/>
+        </w:rPr>
+        <w:t>seite</w:t>
+      </w:r>
+      <w:proofErr w:type="spellEnd"/>
+      <w:r>
+        <w:rPr>
+          <w:rFonts w:ascii="Helvetica" w:hAnsi="Helvetica" w:cs="Helvetica"/>
+          <w:sz w:val="22"/>
+          <w:szCs w:val="22"/>
+          <w:lang w:val="de-AT"/>
+        </w:rPr>
+        <w:t xml:space="preserve"> </w:t>
+      </w:r>
+    </w:p>
+    <w:p>
+      <w:pPr>
+        <w:pStyle w:val="KeinLeerraum"/>
+        <w:rPr>
+          <w:rFonts w:ascii="Helvetica" w:hAnsi="Helvetica" w:cs="Helvetica"/>
+          <w:sz w:val="22"/>
+          <w:szCs w:val="22"/>
+          <w:lang w:val="de-AT"/>
+        </w:rPr>
+      </w:pPr>
+      <w:r>
+        <w:rPr>
+          <w:rFonts w:ascii="Helvetica" w:hAnsi="Helvetica" w:cs="Helvetica"/>
+          <w:sz w:val="22"/>
+          <w:szCs w:val="22"/>
+          <w:lang w:val="de-AT"/>
+        </w:rPr>
+        <w:t xml:space="preserve">  &gt; eigener </w:t>
+      </w:r>
+      <w:proofErr w:type="spellStart"/>
+      <w:r>
+        <w:rPr>
+          <w:rFonts w:ascii="Helvetica" w:hAnsi="Helvetica" w:cs="Helvetica"/>
+          <w:sz w:val="22"/>
+          <w:szCs w:val="22"/>
+          <w:lang w:val="de-AT"/>
+        </w:rPr>
+        <w:t>button</w:t>
+      </w:r>
+      <w:proofErr w:type="spellEnd"/>
+      <w:r>
+        <w:rPr>
+          <w:rFonts w:ascii="Helvetica" w:hAnsi="Helvetica" w:cs="Helvetica"/>
+          <w:sz w:val="22"/>
+          <w:szCs w:val="22"/>
+          <w:lang w:val="de-AT"/>
+        </w:rPr>
+        <w:t xml:space="preserve"> der aktiviert wird sobald </w:t>
+      </w:r>
+      <w:proofErr w:type="spellStart"/>
+      <w:r>
+        <w:rPr>
+          <w:rFonts w:ascii="Helvetica" w:hAnsi="Helvetica" w:cs="Helvetica"/>
+          <w:sz w:val="22"/>
+          <w:szCs w:val="22"/>
+          <w:lang w:val="de-AT"/>
+        </w:rPr>
+        <w:t>abos</w:t>
+      </w:r>
+      <w:proofErr w:type="spellEnd"/>
+      <w:r>
+        <w:rPr>
+          <w:rFonts w:ascii="Helvetica" w:hAnsi="Helvetica" w:cs="Helvetica"/>
+          <w:sz w:val="22"/>
+          <w:szCs w:val="22"/>
+          <w:lang w:val="de-AT"/>
+        </w:rPr>
+        <w:t xml:space="preserve"> verfügbar sind (</w:t>
+      </w:r>
+      <w:proofErr w:type="spellStart"/>
+      <w:r>
+        <w:rPr>
+          <w:rFonts w:ascii="Helvetica" w:hAnsi="Helvetica" w:cs="Helvetica"/>
+          <w:sz w:val="22"/>
+          <w:szCs w:val="22"/>
+          <w:lang w:val="de-AT"/>
+        </w:rPr>
+        <w:t>bookable</w:t>
+      </w:r>
+      <w:proofErr w:type="spellEnd"/>
+      <w:r>
+        <w:rPr>
+          <w:rFonts w:ascii="Helvetica" w:hAnsi="Helvetica" w:cs="Helvetica"/>
+          <w:sz w:val="22"/>
+          <w:szCs w:val="22"/>
+          <w:lang w:val="de-AT"/>
+        </w:rPr>
+        <w:t xml:space="preserve"> </w:t>
+      </w:r>
+      <w:proofErr w:type="spellStart"/>
+      <w:r>
+        <w:rPr>
+          <w:rFonts w:ascii="Helvetica" w:hAnsi="Helvetica" w:cs="Helvetica"/>
+          <w:sz w:val="22"/>
+          <w:szCs w:val="22"/>
+          <w:lang w:val="de-AT"/>
+        </w:rPr>
+        <w:t>timeframe</w:t>
+      </w:r>
+      <w:proofErr w:type="spellEnd"/>
+      <w:r>
+        <w:rPr>
+          <w:rFonts w:ascii="Helvetica" w:hAnsi="Helvetica" w:cs="Helvetica"/>
+          <w:sz w:val="22"/>
+          <w:szCs w:val="22"/>
+          <w:lang w:val="de-AT"/>
+        </w:rPr>
+        <w:t>)</w:t>
+      </w:r>
+      <w:r>
+        <w:rPr>
+          <w:rFonts w:ascii="Helvetica" w:hAnsi="Helvetica" w:cs="Helvetica"/>
+          <w:sz w:val="22"/>
+          <w:szCs w:val="22"/>
+          <w:lang w:val="de-AT"/>
+        </w:rPr>
+        <w:t xml:space="preserve"> - 1</w:t>
+      </w:r>
+    </w:p>
+    <w:p>
+      <w:pPr>
+        <w:pStyle w:val="KeinLeerraum"/>
+        <w:rPr>
+          <w:rFonts w:ascii="Helvetica" w:hAnsi="Helvetica" w:cs="Helvetica"/>
+          <w:sz w:val="22"/>
+          <w:szCs w:val="22"/>
+          <w:lang w:val="de-AT"/>
+        </w:rPr>
+      </w:pPr>
+      <w:r>
+        <w:rPr>
+          <w:rFonts w:ascii="Helvetica" w:hAnsi="Helvetica" w:cs="Helvetica"/>
+          <w:sz w:val="22"/>
+          <w:szCs w:val="22"/>
+          <w:lang w:val="de-AT"/>
+        </w:rPr>
+        <w:t xml:space="preserve">  &gt; bei klick - verfügbare </w:t>
+      </w:r>
+      <w:proofErr w:type="spellStart"/>
+      <w:r>
+        <w:rPr>
+          <w:rFonts w:ascii="Helvetica" w:hAnsi="Helvetica" w:cs="Helvetica"/>
+          <w:sz w:val="22"/>
+          <w:szCs w:val="22"/>
+          <w:lang w:val="de-AT"/>
+        </w:rPr>
+        <w:t>abos</w:t>
+      </w:r>
+      <w:proofErr w:type="spellEnd"/>
+      <w:r>
+        <w:rPr>
+          <w:rFonts w:ascii="Helvetica" w:hAnsi="Helvetica" w:cs="Helvetica"/>
+          <w:sz w:val="22"/>
+          <w:szCs w:val="22"/>
+          <w:lang w:val="de-AT"/>
+        </w:rPr>
+        <w:t xml:space="preserve"> werden angezeigt</w:t>
+      </w:r>
+      <w:r>
+        <w:rPr>
+          <w:rFonts w:ascii="Helvetica" w:hAnsi="Helvetica" w:cs="Helvetica"/>
+          <w:sz w:val="22"/>
+          <w:szCs w:val="22"/>
+          <w:lang w:val="de-AT"/>
+        </w:rPr>
+        <w:t xml:space="preserve"> - 1</w:t>
+      </w:r>
+    </w:p>
+    <w:p>
+      <w:pPr>
+        <w:pStyle w:val="KeinLeerraum"/>
+        <w:rPr>
+          <w:rFonts w:ascii="Helvetica" w:hAnsi="Helvetica" w:cs="Helvetica"/>
+          <w:sz w:val="22"/>
+          <w:szCs w:val="22"/>
+          <w:lang w:val="de-AT"/>
+        </w:rPr>
+      </w:pPr>
+      <w:r>
+        <w:rPr>
+          <w:rFonts w:ascii="Helvetica" w:hAnsi="Helvetica" w:cs="Helvetica"/>
+          <w:sz w:val="22"/>
+          <w:szCs w:val="22"/>
+          <w:lang w:val="de-AT"/>
+        </w:rPr>
+        <w:t xml:space="preserve">  &gt; Benutzer kann die Anzahl der Stunden wählen</w:t>
+      </w:r>
+      <w:r>
+        <w:rPr>
+          <w:rFonts w:ascii="Helvetica" w:hAnsi="Helvetica" w:cs="Helvetica"/>
+          <w:sz w:val="22"/>
+          <w:szCs w:val="22"/>
+          <w:lang w:val="de-AT"/>
+        </w:rPr>
+        <w:t xml:space="preserve"> - 0,5</w:t>
+      </w:r>
+    </w:p>
+    <w:p>
+      <w:pPr>
+        <w:pStyle w:val="KeinLeerraum"/>
+        <w:rPr>
+          <w:rFonts w:ascii="Helvetica" w:hAnsi="Helvetica" w:cs="Helvetica"/>
+          <w:sz w:val="22"/>
+          <w:szCs w:val="22"/>
+          <w:lang w:val="de-AT"/>
+        </w:rPr>
+      </w:pPr>
+      <w:r>
+        <w:rPr>
+          <w:rFonts w:ascii="Helvetica" w:hAnsi="Helvetica" w:cs="Helvetica"/>
+          <w:sz w:val="22"/>
+          <w:szCs w:val="22"/>
+          <w:lang w:val="de-AT"/>
+        </w:rPr>
+        <w:t xml:space="preserve">  &gt; Auswahl des Abo Wochentages und Startzeit (nur verfügbare Daten werden angezeigt)</w:t>
+      </w:r>
+      <w:r>
+        <w:rPr>
+          <w:rFonts w:ascii="Helvetica" w:hAnsi="Helvetica" w:cs="Helvetica"/>
+          <w:sz w:val="22"/>
+          <w:szCs w:val="22"/>
+          <w:lang w:val="de-AT"/>
+        </w:rPr>
+        <w:t xml:space="preserve"> - 6</w:t>
+      </w:r>
+    </w:p>
+    <w:p>
+      <w:pPr>
+        <w:pStyle w:val="KeinLeerraum"/>
+        <w:rPr>
+          <w:rFonts w:ascii="Helvetica" w:hAnsi="Helvetica" w:cs="Helvetica"/>
+          <w:sz w:val="22"/>
+          <w:szCs w:val="22"/>
+          <w:lang w:val="de-AT"/>
+        </w:rPr>
+      </w:pPr>
+      <w:r>
+        <w:rPr>
+          <w:rFonts w:ascii="Helvetica" w:hAnsi="Helvetica" w:cs="Helvetica"/>
+          <w:sz w:val="22"/>
+          <w:szCs w:val="22"/>
+          <w:lang w:val="de-AT"/>
+        </w:rPr>
+        <w:t xml:space="preserve">  &gt; </w:t>
+      </w:r>
+      <w:proofErr w:type="spellStart"/>
+      <w:r>
+        <w:rPr>
+          <w:rFonts w:ascii="Helvetica" w:hAnsi="Helvetica" w:cs="Helvetica"/>
+          <w:sz w:val="22"/>
+          <w:szCs w:val="22"/>
+          <w:lang w:val="de-AT"/>
+        </w:rPr>
+        <w:t>auswahl</w:t>
+      </w:r>
+      <w:proofErr w:type="spellEnd"/>
+      <w:r>
+        <w:rPr>
+          <w:rFonts w:ascii="Helvetica" w:hAnsi="Helvetica" w:cs="Helvetica"/>
+          <w:sz w:val="22"/>
+          <w:szCs w:val="22"/>
+          <w:lang w:val="de-AT"/>
+        </w:rPr>
+        <w:t xml:space="preserve"> und </w:t>
+      </w:r>
+      <w:proofErr w:type="spellStart"/>
+      <w:r>
+        <w:rPr>
+          <w:rFonts w:ascii="Helvetica" w:hAnsi="Helvetica" w:cs="Helvetica"/>
+          <w:sz w:val="22"/>
+          <w:szCs w:val="22"/>
+          <w:lang w:val="de-AT"/>
+        </w:rPr>
+        <w:t>buchung</w:t>
+      </w:r>
+      <w:proofErr w:type="spellEnd"/>
+      <w:r>
+        <w:rPr>
+          <w:rFonts w:ascii="Helvetica" w:hAnsi="Helvetica" w:cs="Helvetica"/>
+          <w:sz w:val="22"/>
+          <w:szCs w:val="22"/>
+          <w:lang w:val="de-AT"/>
+        </w:rPr>
+        <w:t xml:space="preserve"> (mit </w:t>
+      </w:r>
+      <w:proofErr w:type="spellStart"/>
+      <w:r>
+        <w:rPr>
+          <w:rFonts w:ascii="Helvetica" w:hAnsi="Helvetica" w:cs="Helvetica"/>
+          <w:sz w:val="22"/>
+          <w:szCs w:val="22"/>
+          <w:lang w:val="de-AT"/>
+        </w:rPr>
+        <w:t>admin-mode</w:t>
+      </w:r>
+      <w:proofErr w:type="spellEnd"/>
+      <w:r>
+        <w:rPr>
+          <w:rFonts w:ascii="Helvetica" w:hAnsi="Helvetica" w:cs="Helvetica"/>
+          <w:sz w:val="22"/>
+          <w:szCs w:val="22"/>
+          <w:lang w:val="de-AT"/>
+        </w:rPr>
+        <w:t xml:space="preserve">: </w:t>
+      </w:r>
+      <w:proofErr w:type="spellStart"/>
+      <w:r>
+        <w:rPr>
+          <w:rFonts w:ascii="Helvetica" w:hAnsi="Helvetica" w:cs="Helvetica"/>
+          <w:sz w:val="22"/>
+          <w:szCs w:val="22"/>
+          <w:lang w:val="de-AT"/>
+        </w:rPr>
+        <w:t>price</w:t>
+      </w:r>
+      <w:proofErr w:type="spellEnd"/>
+      <w:r>
+        <w:rPr>
+          <w:rFonts w:ascii="Helvetica" w:hAnsi="Helvetica" w:cs="Helvetica"/>
+          <w:sz w:val="22"/>
+          <w:szCs w:val="22"/>
+          <w:lang w:val="de-AT"/>
+        </w:rPr>
+        <w:t xml:space="preserve"> </w:t>
+      </w:r>
+      <w:proofErr w:type="spellStart"/>
+      <w:r>
+        <w:rPr>
+          <w:rFonts w:ascii="Helvetica" w:hAnsi="Helvetica" w:cs="Helvetica"/>
+          <w:sz w:val="22"/>
+          <w:szCs w:val="22"/>
+          <w:lang w:val="de-AT"/>
+        </w:rPr>
+        <w:t>overrule</w:t>
+      </w:r>
+      <w:proofErr w:type="spellEnd"/>
+      <w:r>
+        <w:rPr>
+          <w:rFonts w:ascii="Helvetica" w:hAnsi="Helvetica" w:cs="Helvetica"/>
+          <w:sz w:val="22"/>
+          <w:szCs w:val="22"/>
+          <w:lang w:val="de-AT"/>
+        </w:rPr>
+        <w:t xml:space="preserve"> + </w:t>
+      </w:r>
+      <w:proofErr w:type="spellStart"/>
+      <w:r>
+        <w:rPr>
+          <w:rFonts w:ascii="Helvetica" w:hAnsi="Helvetica" w:cs="Helvetica"/>
+          <w:sz w:val="22"/>
+          <w:szCs w:val="22"/>
+          <w:lang w:val="de-AT"/>
+        </w:rPr>
+        <w:t>customer</w:t>
+      </w:r>
+      <w:proofErr w:type="spellEnd"/>
+      <w:r>
+        <w:rPr>
+          <w:rFonts w:ascii="Helvetica" w:hAnsi="Helvetica" w:cs="Helvetica"/>
+          <w:sz w:val="22"/>
+          <w:szCs w:val="22"/>
+          <w:lang w:val="de-AT"/>
+        </w:rPr>
+        <w:t xml:space="preserve"> </w:t>
+      </w:r>
+      <w:proofErr w:type="spellStart"/>
+      <w:r>
+        <w:rPr>
+          <w:rFonts w:ascii="Helvetica" w:hAnsi="Helvetica" w:cs="Helvetica"/>
+          <w:sz w:val="22"/>
+          <w:szCs w:val="22"/>
+          <w:lang w:val="de-AT"/>
+        </w:rPr>
+        <w:t>select</w:t>
+      </w:r>
+      <w:proofErr w:type="spellEnd"/>
+      <w:r>
+        <w:rPr>
+          <w:rFonts w:ascii="Helvetica" w:hAnsi="Helvetica" w:cs="Helvetica"/>
+          <w:sz w:val="22"/>
+          <w:szCs w:val="22"/>
+          <w:lang w:val="de-AT"/>
+        </w:rPr>
+        <w:t>)</w:t>
+      </w:r>
+      <w:r>
+        <w:rPr>
+          <w:rFonts w:ascii="Helvetica" w:hAnsi="Helvetica" w:cs="Helvetica"/>
+          <w:sz w:val="22"/>
+          <w:szCs w:val="22"/>
+          <w:lang w:val="de-AT"/>
+        </w:rPr>
+        <w:t xml:space="preserve"> - </w:t>
+      </w:r>
+      <w:r>
+        <w:rPr>
+          <w:rFonts w:ascii="Helvetica" w:hAnsi="Helvetica" w:cs="Helvetica"/>
+          <w:sz w:val="22"/>
+          <w:szCs w:val="22"/>
+          <w:lang w:val="de-AT"/>
+        </w:rPr>
+        <w:t>6</w:t>
+      </w:r>
+    </w:p>
+    <w:p>
+      <w:pPr>
+        <w:pStyle w:val="KeinLeerraum"/>
+        <w:rPr>
+          <w:rFonts w:ascii="Helvetica" w:hAnsi="Helvetica" w:cs="Helvetica"/>
+          <w:sz w:val="22"/>
+          <w:szCs w:val="22"/>
+          <w:lang w:val="de-AT"/>
+        </w:rPr>
+      </w:pPr>
+      <w:r>
+        <w:rPr>
+          <w:rFonts w:ascii="Helvetica" w:hAnsi="Helvetica" w:cs="Helvetica"/>
+          <w:sz w:val="22"/>
+          <w:szCs w:val="22"/>
+          <w:lang w:val="de-AT"/>
+        </w:rPr>
+        <w:t xml:space="preserve">- </w:t>
+      </w:r>
+      <w:proofErr w:type="spellStart"/>
+      <w:r>
+        <w:rPr>
+          <w:rFonts w:ascii="Helvetica" w:hAnsi="Helvetica" w:cs="Helvetica"/>
+          <w:sz w:val="22"/>
+          <w:szCs w:val="22"/>
+          <w:lang w:val="de-AT"/>
+        </w:rPr>
+        <w:t>PriceCalculator</w:t>
+      </w:r>
+      <w:proofErr w:type="spellEnd"/>
+    </w:p>
+    <w:p>
+      <w:pPr>
+        <w:pStyle w:val="KeinLeerraum"/>
+        <w:rPr>
+          <w:rFonts w:ascii="Helvetica" w:hAnsi="Helvetica" w:cs="Helvetica"/>
+          <w:sz w:val="22"/>
+          <w:szCs w:val="22"/>
+          <w:lang w:val="de-AT"/>
+        </w:rPr>
+      </w:pPr>
+      <w:r>
+        <w:rPr>
+          <w:rFonts w:ascii="Helvetica" w:hAnsi="Helvetica" w:cs="Helvetica"/>
+          <w:sz w:val="22"/>
+          <w:szCs w:val="22"/>
+          <w:lang w:val="de-AT"/>
+        </w:rPr>
+        <w:t xml:space="preserve">  &gt; Berechnung der Abo-Preise</w:t>
+      </w:r>
+      <w:r>
+        <w:rPr>
+          <w:rFonts w:ascii="Helvetica" w:hAnsi="Helvetica" w:cs="Helvetica"/>
+          <w:sz w:val="22"/>
+          <w:szCs w:val="22"/>
+          <w:lang w:val="de-AT"/>
+        </w:rPr>
+        <w:t xml:space="preserve"> - 8</w:t>
+      </w:r>
+    </w:p>
+    <w:p>
+      <w:pPr>
+        <w:pStyle w:val="KeinLeerraum"/>
+        <w:rPr>
+          <w:rFonts w:ascii="Helvetica" w:hAnsi="Helvetica" w:cs="Helvetica"/>
+          <w:sz w:val="22"/>
+          <w:szCs w:val="22"/>
+          <w:lang w:val="de-AT"/>
+        </w:rPr>
+      </w:pPr>
+      <w:r>
+        <w:rPr>
+          <w:rFonts w:ascii="Helvetica" w:hAnsi="Helvetica" w:cs="Helvetica"/>
+          <w:sz w:val="22"/>
+          <w:szCs w:val="22"/>
+          <w:lang w:val="de-AT"/>
+        </w:rPr>
+        <w:t xml:space="preserve">- </w:t>
+      </w:r>
+      <w:proofErr w:type="spellStart"/>
+      <w:r>
+        <w:rPr>
+          <w:rFonts w:ascii="Helvetica" w:hAnsi="Helvetica" w:cs="Helvetica"/>
+          <w:sz w:val="22"/>
+          <w:szCs w:val="22"/>
+          <w:lang w:val="de-AT"/>
+        </w:rPr>
+        <w:t>Utilisierung</w:t>
+      </w:r>
+      <w:proofErr w:type="spellEnd"/>
+    </w:p>
+    <w:p>
+      <w:pPr>
+        <w:pStyle w:val="KeinLeerraum"/>
+        <w:rPr>
+          <w:rFonts w:ascii="Helvetica" w:hAnsi="Helvetica" w:cs="Helvetica"/>
+          <w:sz w:val="22"/>
+          <w:szCs w:val="22"/>
+          <w:lang w:val="de-AT"/>
+        </w:rPr>
+      </w:pPr>
+      <w:r>
+        <w:rPr>
+          <w:rFonts w:ascii="Helvetica" w:hAnsi="Helvetica" w:cs="Helvetica"/>
+          <w:sz w:val="22"/>
+          <w:szCs w:val="22"/>
+          <w:lang w:val="de-AT"/>
+        </w:rPr>
+        <w:t xml:space="preserve">  &gt; </w:t>
+      </w:r>
+      <w:proofErr w:type="spellStart"/>
+      <w:r>
+        <w:rPr>
+          <w:rFonts w:ascii="Helvetica" w:hAnsi="Helvetica" w:cs="Helvetica"/>
+          <w:sz w:val="22"/>
+          <w:szCs w:val="22"/>
+          <w:lang w:val="de-AT"/>
+        </w:rPr>
+        <w:t>Abotarife</w:t>
+      </w:r>
+      <w:proofErr w:type="spellEnd"/>
+      <w:r>
+        <w:rPr>
+          <w:rFonts w:ascii="Helvetica" w:hAnsi="Helvetica" w:cs="Helvetica"/>
+          <w:sz w:val="22"/>
+          <w:szCs w:val="22"/>
+          <w:lang w:val="de-AT"/>
+        </w:rPr>
+        <w:t xml:space="preserve"> berücksichtigen</w:t>
+      </w:r>
+      <w:r>
+        <w:rPr>
+          <w:rFonts w:ascii="Helvetica" w:hAnsi="Helvetica" w:cs="Helvetica"/>
+          <w:sz w:val="22"/>
+          <w:szCs w:val="22"/>
+          <w:lang w:val="de-AT"/>
+        </w:rPr>
+        <w:t xml:space="preserve"> mit Ausnahmen</w:t>
+      </w:r>
+      <w:r>
+        <w:rPr>
+          <w:rFonts w:ascii="Helvetica" w:hAnsi="Helvetica" w:cs="Helvetica"/>
+          <w:sz w:val="22"/>
+          <w:szCs w:val="22"/>
+          <w:lang w:val="de-AT"/>
+        </w:rPr>
+        <w:t xml:space="preserve"> (auch in </w:t>
+      </w:r>
+      <w:proofErr w:type="spellStart"/>
+      <w:r>
+        <w:rPr>
+          <w:rFonts w:ascii="Helvetica" w:hAnsi="Helvetica" w:cs="Helvetica"/>
+          <w:sz w:val="22"/>
+          <w:szCs w:val="22"/>
+          <w:lang w:val="de-AT"/>
+        </w:rPr>
+        <w:t>view</w:t>
+      </w:r>
+      <w:proofErr w:type="spellEnd"/>
+      <w:r>
+        <w:rPr>
+          <w:rFonts w:ascii="Helvetica" w:hAnsi="Helvetica" w:cs="Helvetica"/>
+          <w:sz w:val="22"/>
+          <w:szCs w:val="22"/>
+          <w:lang w:val="de-AT"/>
+        </w:rPr>
+        <w:t xml:space="preserve"> - andere Farbe)</w:t>
+      </w:r>
+      <w:r>
+        <w:rPr>
+          <w:rFonts w:ascii="Helvetica" w:hAnsi="Helvetica" w:cs="Helvetica"/>
+          <w:sz w:val="22"/>
+          <w:szCs w:val="22"/>
+          <w:lang w:val="de-AT"/>
+        </w:rPr>
+        <w:t xml:space="preserve"> - 10</w:t>
+      </w:r>
+    </w:p>
+    <w:p>
+      <w:pPr>
+        <w:pStyle w:val="KeinLeerraum"/>
+        <w:rPr>
+          <w:rFonts w:ascii="Helvetica" w:hAnsi="Helvetica" w:cs="Helvetica"/>
+          <w:sz w:val="22"/>
+          <w:szCs w:val="22"/>
+          <w:lang w:val="de-AT"/>
+        </w:rPr>
+      </w:pPr>
+      <w:r>
+        <w:rPr>
+          <w:rFonts w:ascii="Helvetica" w:hAnsi="Helvetica" w:cs="Helvetica"/>
+          <w:sz w:val="22"/>
+          <w:szCs w:val="22"/>
+          <w:lang w:val="de-AT"/>
+        </w:rPr>
+        <w:t>- Kundenbereich</w:t>
+      </w:r>
+    </w:p>
+    <w:p>
+      <w:pPr>
+        <w:pStyle w:val="KeinLeerraum"/>
+        <w:rPr>
+          <w:rFonts w:ascii="Helvetica" w:hAnsi="Helvetica" w:cs="Helvetica"/>
+          <w:sz w:val="22"/>
+          <w:szCs w:val="22"/>
+          <w:lang w:val="de-AT"/>
+        </w:rPr>
+      </w:pPr>
+      <w:r>
+        <w:rPr>
+          <w:rFonts w:ascii="Helvetica" w:hAnsi="Helvetica" w:cs="Helvetica"/>
+          <w:sz w:val="22"/>
+          <w:szCs w:val="22"/>
+          <w:lang w:val="de-AT"/>
+        </w:rPr>
+        <w:t xml:space="preserve">  &gt; zusätzlicher punkt </w:t>
+      </w:r>
+      <w:proofErr w:type="spellStart"/>
+      <w:r>
+        <w:rPr>
+          <w:rFonts w:ascii="Helvetica" w:hAnsi="Helvetica" w:cs="Helvetica"/>
+          <w:sz w:val="22"/>
+          <w:szCs w:val="22"/>
+          <w:lang w:val="de-AT"/>
+        </w:rPr>
+        <w:t>abo</w:t>
+      </w:r>
+      <w:proofErr w:type="spellEnd"/>
+      <w:r>
+        <w:rPr>
+          <w:rFonts w:ascii="Helvetica" w:hAnsi="Helvetica" w:cs="Helvetica"/>
+          <w:sz w:val="22"/>
+          <w:szCs w:val="22"/>
+          <w:lang w:val="de-AT"/>
+        </w:rPr>
+        <w:t xml:space="preserve"> </w:t>
+      </w:r>
+      <w:proofErr w:type="spellStart"/>
+      <w:r>
+        <w:rPr>
+          <w:rFonts w:ascii="Helvetica" w:hAnsi="Helvetica" w:cs="Helvetica"/>
+          <w:sz w:val="22"/>
+          <w:szCs w:val="22"/>
+          <w:lang w:val="de-AT"/>
+        </w:rPr>
+        <w:t>reservierungen</w:t>
+      </w:r>
+      <w:proofErr w:type="spellEnd"/>
+      <w:r>
+        <w:rPr>
+          <w:rFonts w:ascii="Helvetica" w:hAnsi="Helvetica" w:cs="Helvetica"/>
+          <w:sz w:val="22"/>
+          <w:szCs w:val="22"/>
+          <w:lang w:val="de-AT"/>
+        </w:rPr>
+        <w:t xml:space="preserve"> - stornieren nur wenn noch nicht "angespielt"</w:t>
+      </w:r>
+      <w:r>
+        <w:rPr>
+          <w:rFonts w:ascii="Helvetica" w:hAnsi="Helvetica" w:cs="Helvetica"/>
+          <w:sz w:val="22"/>
+          <w:szCs w:val="22"/>
+          <w:lang w:val="de-AT"/>
+        </w:rPr>
+        <w:t xml:space="preserve"> - 4</w:t>
+      </w:r>
+    </w:p>
+    <w:p>
+      <w:pPr>
+        <w:pStyle w:val="KeinLeerraum"/>
+        <w:rPr>
+          <w:rFonts w:ascii="Helvetica" w:hAnsi="Helvetica" w:cs="Helvetica"/>
+          <w:sz w:val="22"/>
+          <w:szCs w:val="22"/>
+          <w:lang w:val="de-AT"/>
+        </w:rPr>
+      </w:pPr>
+      <w:r>
+        <w:rPr>
+          <w:rFonts w:ascii="Helvetica" w:hAnsi="Helvetica" w:cs="Helvetica"/>
+          <w:sz w:val="22"/>
+          <w:szCs w:val="22"/>
+          <w:lang w:val="de-AT"/>
+        </w:rPr>
+        <w:t xml:space="preserve">  &gt; einzelne stunden zurückgeben - eines der Daten (in Zukunft) wählen - </w:t>
+      </w:r>
+      <w:proofErr w:type="spellStart"/>
+      <w:r>
+        <w:rPr>
+          <w:rFonts w:ascii="Helvetica" w:hAnsi="Helvetica" w:cs="Helvetica"/>
+          <w:sz w:val="22"/>
+          <w:szCs w:val="22"/>
+          <w:lang w:val="de-AT"/>
+        </w:rPr>
+        <w:t>ausnahme</w:t>
+      </w:r>
+      <w:proofErr w:type="spellEnd"/>
+      <w:r>
+        <w:rPr>
+          <w:rFonts w:ascii="Helvetica" w:hAnsi="Helvetica" w:cs="Helvetica"/>
+          <w:sz w:val="22"/>
+          <w:szCs w:val="22"/>
+          <w:lang w:val="de-AT"/>
+        </w:rPr>
+        <w:t xml:space="preserve"> hinzufügen - wird bei </w:t>
+      </w:r>
+      <w:proofErr w:type="spellStart"/>
+      <w:r>
+        <w:rPr>
+          <w:rFonts w:ascii="Helvetica" w:hAnsi="Helvetica" w:cs="Helvetica"/>
+          <w:sz w:val="22"/>
+          <w:szCs w:val="22"/>
+          <w:lang w:val="de-AT"/>
+        </w:rPr>
+        <w:t>abo-utilisierung</w:t>
+      </w:r>
+      <w:proofErr w:type="spellEnd"/>
+      <w:r>
+        <w:rPr>
+          <w:rFonts w:ascii="Helvetica" w:hAnsi="Helvetica" w:cs="Helvetica"/>
+          <w:sz w:val="22"/>
+          <w:szCs w:val="22"/>
+          <w:lang w:val="de-AT"/>
+        </w:rPr>
+        <w:t xml:space="preserve"> berücksichtigt</w:t>
+      </w:r>
+      <w:r>
+        <w:rPr>
+          <w:rFonts w:ascii="Helvetica" w:hAnsi="Helvetica" w:cs="Helvetica"/>
+          <w:sz w:val="22"/>
+          <w:szCs w:val="22"/>
+          <w:lang w:val="de-AT"/>
+        </w:rPr>
+        <w:t xml:space="preserve"> - 6</w:t>
+      </w:r>
+    </w:p>
+    <w:p>
+      <w:pPr>
+        <w:pStyle w:val="KeinLeerraum"/>
+        <w:rPr>
+          <w:rFonts w:ascii="Helvetica" w:hAnsi="Helvetica" w:cs="Helvetica"/>
+          <w:sz w:val="22"/>
+          <w:szCs w:val="22"/>
+          <w:lang w:val="de-AT"/>
+        </w:rPr>
+      </w:pPr>
+      <w:r>
+        <w:rPr>
+          <w:rFonts w:ascii="Helvetica" w:hAnsi="Helvetica" w:cs="Helvetica"/>
+          <w:sz w:val="22"/>
+          <w:szCs w:val="22"/>
+          <w:lang w:val="de-AT"/>
+        </w:rPr>
+        <w:t xml:space="preserve">- </w:t>
+      </w:r>
+      <w:proofErr w:type="spellStart"/>
+      <w:r>
+        <w:rPr>
+          <w:rFonts w:ascii="Helvetica" w:hAnsi="Helvetica" w:cs="Helvetica"/>
+          <w:sz w:val="22"/>
+          <w:szCs w:val="22"/>
+          <w:lang w:val="de-AT"/>
+        </w:rPr>
+        <w:t>Adminbereich</w:t>
+      </w:r>
+      <w:proofErr w:type="spellEnd"/>
+    </w:p>
+    <w:p>
+      <w:pPr>
+        <w:pStyle w:val="KeinLeerraum"/>
+        <w:rPr>
+          <w:rFonts w:ascii="Helvetica" w:hAnsi="Helvetica" w:cs="Helvetica"/>
+          <w:sz w:val="22"/>
+          <w:szCs w:val="22"/>
+          <w:lang w:val="de-AT"/>
+        </w:rPr>
+      </w:pPr>
+      <w:r>
+        <w:rPr>
+          <w:rFonts w:ascii="Helvetica" w:hAnsi="Helvetica" w:cs="Helvetica"/>
+          <w:sz w:val="22"/>
+          <w:szCs w:val="22"/>
+          <w:lang w:val="de-AT"/>
+        </w:rPr>
+        <w:t xml:space="preserve">  &gt; zusätzlicher punkt </w:t>
+      </w:r>
+      <w:proofErr w:type="spellStart"/>
+      <w:r>
+        <w:rPr>
+          <w:rFonts w:ascii="Helvetica" w:hAnsi="Helvetica" w:cs="Helvetica"/>
+          <w:sz w:val="22"/>
+          <w:szCs w:val="22"/>
+          <w:lang w:val="de-AT"/>
+        </w:rPr>
+        <w:t>abo</w:t>
+      </w:r>
+      <w:proofErr w:type="spellEnd"/>
+      <w:r>
+        <w:rPr>
+          <w:rFonts w:ascii="Helvetica" w:hAnsi="Helvetica" w:cs="Helvetica"/>
+          <w:sz w:val="22"/>
+          <w:szCs w:val="22"/>
+          <w:lang w:val="de-AT"/>
+        </w:rPr>
+        <w:t xml:space="preserve"> </w:t>
+      </w:r>
+      <w:proofErr w:type="spellStart"/>
+      <w:r>
+        <w:rPr>
+          <w:rFonts w:ascii="Helvetica" w:hAnsi="Helvetica" w:cs="Helvetica"/>
+          <w:sz w:val="22"/>
+          <w:szCs w:val="22"/>
+          <w:lang w:val="de-AT"/>
+        </w:rPr>
+        <w:t>reservierungen</w:t>
+      </w:r>
+      <w:proofErr w:type="spellEnd"/>
+      <w:r>
+        <w:rPr>
+          <w:rFonts w:ascii="Helvetica" w:hAnsi="Helvetica" w:cs="Helvetica"/>
+          <w:sz w:val="22"/>
+          <w:szCs w:val="22"/>
+          <w:lang w:val="de-AT"/>
+        </w:rPr>
+        <w:t xml:space="preserve"> - stornieren nur wenn noch nicht "angespielt" - bezahlen</w:t>
+      </w:r>
+      <w:r>
+        <w:rPr>
+          <w:rFonts w:ascii="Helvetica" w:hAnsi="Helvetica" w:cs="Helvetica"/>
+          <w:sz w:val="22"/>
+          <w:szCs w:val="22"/>
+          <w:lang w:val="de-AT"/>
+        </w:rPr>
+        <w:t xml:space="preserve"> - </w:t>
+      </w:r>
+      <w:r>
+        <w:rPr>
+          <w:rFonts w:ascii="Helvetica" w:hAnsi="Helvetica" w:cs="Helvetica"/>
+          <w:sz w:val="22"/>
+          <w:szCs w:val="22"/>
+          <w:lang w:val="de-AT"/>
+        </w:rPr>
+        <w:t>3</w:t>
+      </w:r>
+    </w:p>
+    <w:p>
+      <w:pPr>
+        <w:pStyle w:val="KeinLeerraum"/>
+        <w:rPr>
+          <w:rFonts w:ascii="Helvetica" w:hAnsi="Helvetica" w:cs="Helvetica"/>
+          <w:sz w:val="22"/>
+          <w:szCs w:val="22"/>
+          <w:lang w:val="de-AT"/>
+        </w:rPr>
+      </w:pPr>
+      <w:r>
+        <w:rPr>
+          <w:rFonts w:ascii="Helvetica" w:hAnsi="Helvetica" w:cs="Helvetica"/>
+          <w:sz w:val="22"/>
+          <w:szCs w:val="22"/>
+          <w:lang w:val="de-AT"/>
+        </w:rPr>
+        <w:t xml:space="preserve">  &gt; einzelne stunden zurückgeben - eines der Daten (in Zukunft) wählen - </w:t>
+      </w:r>
+      <w:proofErr w:type="spellStart"/>
+      <w:r>
+        <w:rPr>
+          <w:rFonts w:ascii="Helvetica" w:hAnsi="Helvetica" w:cs="Helvetica"/>
+          <w:sz w:val="22"/>
+          <w:szCs w:val="22"/>
+          <w:lang w:val="de-AT"/>
+        </w:rPr>
+        <w:t>ausnahme</w:t>
+      </w:r>
+      <w:proofErr w:type="spellEnd"/>
+      <w:r>
+        <w:rPr>
+          <w:rFonts w:ascii="Helvetica" w:hAnsi="Helvetica" w:cs="Helvetica"/>
+          <w:sz w:val="22"/>
+          <w:szCs w:val="22"/>
+          <w:lang w:val="de-AT"/>
+        </w:rPr>
+        <w:t xml:space="preserve"> hinzufügen - wird bei </w:t>
+      </w:r>
+      <w:proofErr w:type="spellStart"/>
+      <w:r>
+        <w:rPr>
+          <w:rFonts w:ascii="Helvetica" w:hAnsi="Helvetica" w:cs="Helvetica"/>
+          <w:sz w:val="22"/>
+          <w:szCs w:val="22"/>
+          <w:lang w:val="de-AT"/>
+        </w:rPr>
+        <w:t>abo-utilisierung</w:t>
+      </w:r>
+      <w:proofErr w:type="spellEnd"/>
+      <w:r>
+        <w:rPr>
+          <w:rFonts w:ascii="Helvetica" w:hAnsi="Helvetica" w:cs="Helvetica"/>
+          <w:sz w:val="22"/>
+          <w:szCs w:val="22"/>
+          <w:lang w:val="de-AT"/>
+        </w:rPr>
+        <w:t xml:space="preserve"> berücksichtigt</w:t>
+      </w:r>
+      <w:r>
+        <w:rPr>
+          <w:rFonts w:ascii="Helvetica" w:hAnsi="Helvetica" w:cs="Helvetica"/>
+          <w:sz w:val="22"/>
+          <w:szCs w:val="22"/>
+          <w:lang w:val="de-AT"/>
+        </w:rPr>
+        <w:t xml:space="preserve"> - 4</w:t>
+      </w:r>
+    </w:p>
+    <w:p>
+      <w:pPr>
+        <w:pStyle w:val="KeinLeerraum"/>
+        <w:rPr>
+          <w:rFonts w:ascii="Helvetica" w:hAnsi="Helvetica" w:cs="Helvetica"/>
+          <w:sz w:val="22"/>
+          <w:szCs w:val="22"/>
+          <w:lang w:val="de-AT"/>
+        </w:rPr>
+      </w:pPr>
+      <w:r>
+        <w:rPr>
+          <w:rFonts w:ascii="Helvetica" w:hAnsi="Helvetica" w:cs="Helvetica"/>
+          <w:sz w:val="22"/>
+          <w:szCs w:val="22"/>
+          <w:lang w:val="de-AT"/>
+        </w:rPr>
+        <w:t xml:space="preserve">- "Reservierbar bis" </w:t>
+      </w:r>
+      <w:proofErr w:type="spellStart"/>
+      <w:r>
+        <w:rPr>
+          <w:rFonts w:ascii="Helvetica" w:hAnsi="Helvetica" w:cs="Helvetica"/>
+          <w:sz w:val="22"/>
+          <w:szCs w:val="22"/>
+          <w:lang w:val="de-AT"/>
+        </w:rPr>
+        <w:t>setting</w:t>
+      </w:r>
+      <w:proofErr w:type="spellEnd"/>
+      <w:r>
+        <w:rPr>
+          <w:rFonts w:ascii="Helvetica" w:hAnsi="Helvetica" w:cs="Helvetica"/>
+          <w:sz w:val="22"/>
+          <w:szCs w:val="22"/>
+          <w:lang w:val="de-AT"/>
+        </w:rPr>
+        <w:t xml:space="preserve"> einführen</w:t>
+      </w:r>
+      <w:r>
+        <w:rPr>
+          <w:rFonts w:ascii="Helvetica" w:hAnsi="Helvetica" w:cs="Helvetica"/>
+          <w:sz w:val="22"/>
+          <w:szCs w:val="22"/>
+          <w:lang w:val="de-AT"/>
+        </w:rPr>
+        <w:t xml:space="preserve"> und verwenden - 2</w:t>
+      </w:r>
+    </w:p>
+    <w:p>
+      <w:pPr>
+        <w:pStyle w:val="Body"/>
+        <w:rPr>
+          <w:lang w:val="de-AT"/>
+        </w:rPr>
+      </w:pPr>
+    </w:p>
+    <w:p>
+      <w:pPr>
+        <w:pStyle w:val="Body"/>
+        <w:rPr>
+          <w:lang w:val="en-US"/>
+        </w:rPr>
+      </w:pPr>
+      <w:r>
+        <w:rPr>
+          <w:lang w:val="en-US"/>
+        </w:rPr>
+        <w:t>General left-</w:t>
+      </w:r>
+      <w:proofErr w:type="spellStart"/>
+      <w:r>
+        <w:rPr>
+          <w:lang w:val="en-US"/>
+        </w:rPr>
+        <w:t>overs</w:t>
+      </w:r>
+      <w:proofErr w:type="spellEnd"/>
+      <w:r>
+        <w:rPr>
+          <w:lang w:val="en-US"/>
+        </w:rPr>
+        <w:t>:</w:t>
+      </w:r>
+    </w:p>
+    <w:p>
+      <w:pPr>
+        <w:pStyle w:val="Body"/>
+        <w:rPr>
+          <w:lang w:val="en-US"/>
+        </w:rPr>
+      </w:pPr>
+      <w:r>
+        <w:rPr>
+          <w:lang w:val="en-US"/>
+        </w:rPr>
+        <w:t xml:space="preserve">- secure </w:t>
+      </w:r>
+      <w:proofErr w:type="spellStart"/>
+      <w:r>
+        <w:rPr>
+          <w:lang w:val="en-US"/>
+        </w:rPr>
+        <w:t>api</w:t>
+      </w:r>
+      <w:proofErr w:type="spellEnd"/>
+      <w:r>
+        <w:rPr>
+          <w:lang w:val="en-US"/>
+        </w:rPr>
+        <w:t xml:space="preserve"> </w:t>
+      </w:r>
+      <w:proofErr w:type="spellStart"/>
+      <w:r>
+        <w:rPr>
+          <w:lang w:val="en-US"/>
+        </w:rPr>
+        <w:t>abgespeckt</w:t>
+      </w:r>
+      <w:proofErr w:type="spellEnd"/>
+    </w:p>
+    <w:p>
+      <w:pPr>
+        <w:pStyle w:val="Body"/>
+        <w:rPr>
+          <w:lang w:val="de-AT"/>
+        </w:rPr>
+      </w:pPr>
+      <w:r>
+        <w:rPr>
+          <w:lang w:val="en-US"/>
+        </w:rPr>
+        <w:t xml:space="preserve">  </w:t>
+      </w:r>
+      <w:r>
+        <w:rPr>
+          <w:lang w:val="de-AT"/>
+        </w:rPr>
+        <w:t xml:space="preserve">&gt; </w:t>
+      </w:r>
+      <w:proofErr w:type="spellStart"/>
+      <w:r>
+        <w:rPr>
+          <w:lang w:val="de-AT"/>
+        </w:rPr>
+        <w:t>server-side</w:t>
+      </w:r>
+      <w:proofErr w:type="spellEnd"/>
+      <w:r>
+        <w:rPr>
+          <w:lang w:val="de-AT"/>
+        </w:rPr>
+        <w:t xml:space="preserve"> </w:t>
+      </w:r>
+      <w:proofErr w:type="spellStart"/>
+      <w:r>
+        <w:rPr>
+          <w:lang w:val="de-AT"/>
+        </w:rPr>
+        <w:t>protection</w:t>
+      </w:r>
+      <w:proofErr w:type="spellEnd"/>
+      <w:r>
+        <w:rPr>
+          <w:lang w:val="de-AT"/>
+        </w:rPr>
+        <w:t xml:space="preserve"> nur der methodenaufrufe (</w:t>
+      </w:r>
+      <w:proofErr w:type="spellStart"/>
+      <w:r>
+        <w:rPr>
+          <w:lang w:val="de-AT"/>
+        </w:rPr>
+        <w:t>admin</w:t>
+      </w:r>
+      <w:proofErr w:type="spellEnd"/>
+      <w:r>
+        <w:rPr>
+          <w:lang w:val="de-AT"/>
+        </w:rPr>
+        <w:t>/</w:t>
+      </w:r>
+      <w:proofErr w:type="spellStart"/>
+      <w:r>
+        <w:rPr>
+          <w:lang w:val="de-AT"/>
+        </w:rPr>
+        <w:t>user</w:t>
+      </w:r>
+      <w:proofErr w:type="spellEnd"/>
+      <w:r>
+        <w:rPr>
+          <w:lang w:val="de-AT"/>
+        </w:rPr>
+        <w:t>) und nicht der ver</w:t>
+      </w:r>
+      <w:r>
+        <w:rPr>
+          <w:lang w:val="de-AT"/>
+        </w:rPr>
+        <w:t>ä</w:t>
+      </w:r>
+      <w:r>
+        <w:rPr>
+          <w:lang w:val="de-AT"/>
+        </w:rPr>
+        <w:t xml:space="preserve">nderten </w:t>
+      </w:r>
+      <w:proofErr w:type="spellStart"/>
+      <w:r>
+        <w:rPr>
+          <w:lang w:val="de-AT"/>
+        </w:rPr>
+        <w:t>datens</w:t>
+      </w:r>
+      <w:r>
+        <w:rPr>
+          <w:lang w:val="de-AT"/>
+        </w:rPr>
+        <w:t>ä</w:t>
+      </w:r>
+      <w:r>
+        <w:rPr>
+          <w:lang w:val="de-AT"/>
+        </w:rPr>
+        <w:t>tze</w:t>
+      </w:r>
+      <w:proofErr w:type="spellEnd"/>
+      <w:r>
+        <w:rPr>
+          <w:lang w:val="de-AT"/>
+        </w:rPr>
+        <w:t xml:space="preserve"> ?? </w:t>
+      </w:r>
+      <w:proofErr w:type="spellStart"/>
+      <w:r>
+        <w:rPr>
+          <w:lang w:val="de-AT"/>
+        </w:rPr>
+        <w:t>postponed</w:t>
+      </w:r>
+      <w:proofErr w:type="spellEnd"/>
+      <w:r>
+        <w:rPr>
+          <w:lang w:val="de-AT"/>
+        </w:rPr>
+        <w:t xml:space="preserve"> </w:t>
+      </w:r>
+      <w:proofErr w:type="spellStart"/>
+      <w:r>
+        <w:rPr>
+          <w:lang w:val="de-AT"/>
+        </w:rPr>
+        <w:t>for</w:t>
+      </w:r>
+      <w:proofErr w:type="spellEnd"/>
+      <w:r>
+        <w:rPr>
+          <w:lang w:val="de-AT"/>
+        </w:rPr>
+        <w:t xml:space="preserve"> </w:t>
+      </w:r>
+      <w:proofErr w:type="spellStart"/>
+      <w:r>
+        <w:rPr>
+          <w:lang w:val="de-AT"/>
+        </w:rPr>
+        <w:t>later</w:t>
+      </w:r>
+      <w:proofErr w:type="spellEnd"/>
+      <w:r>
+        <w:rPr>
+          <w:lang w:val="de-AT"/>
+        </w:rPr>
+        <w:t xml:space="preserve"> ??</w:t>
+      </w:r>
+    </w:p>
+    <w:p>
+      <w:pPr>
+        <w:pStyle w:val="Body"/>
+        <w:rPr>
+          <w:lang w:val="en-US"/>
+        </w:rPr>
+      </w:pPr>
+      <w:r>
+        <w:rPr>
+          <w:lang w:val="en-US"/>
+        </w:rPr>
+        <w:t>- design fixes (</w:t>
+      </w:r>
+      <w:proofErr w:type="spellStart"/>
+      <w:r>
+        <w:rPr>
+          <w:lang w:val="en-US"/>
+        </w:rPr>
+        <w:t>neu</w:t>
+      </w:r>
+      <w:proofErr w:type="spellEnd"/>
+      <w:r>
+        <w:rPr>
+          <w:lang w:val="en-US"/>
+        </w:rPr>
+        <w:t xml:space="preserve"> </w:t>
+      </w:r>
+      <w:proofErr w:type="spellStart"/>
+      <w:r>
+        <w:rPr>
+          <w:lang w:val="en-US"/>
+        </w:rPr>
+        <w:t>bemessen</w:t>
+      </w:r>
+      <w:proofErr w:type="spellEnd"/>
+      <w:r>
+        <w:rPr>
+          <w:lang w:val="en-US"/>
+        </w:rPr>
+        <w:t>)</w:t>
+      </w:r>
+      <w:r>
+        <w:rPr>
+          <w:lang w:val="en-US"/>
+        </w:rPr>
+        <w:t xml:space="preserve"> - 15</w:t>
       </w:r>
     </w:p>
     <w:p>
@@ -2920,6 +4399,286 @@
         </w:rPr>
         <w:t>ease: 01.06.14</w:t>
       </w:r>
+    </w:p>
+    <w:p>
+      <w:pPr>
+        <w:pStyle w:val="Body"/>
+        <w:rPr>
+          <w:b/>
+          <w:lang w:val="en-US"/>
+        </w:rPr>
+      </w:pPr>
+    </w:p>
+    <w:p>
+      <w:pPr>
+        <w:pStyle w:val="Body"/>
+        <w:rPr>
+          <w:lang w:val="de-AT"/>
+        </w:rPr>
+      </w:pPr>
+      <w:r>
+        <w:rPr>
+          <w:lang w:val="de-AT"/>
+        </w:rPr>
+        <w:t xml:space="preserve">Bis 01.06. alles fertig bekommen mit </w:t>
+      </w:r>
+      <w:proofErr w:type="spellStart"/>
+      <w:r>
+        <w:rPr>
+          <w:lang w:val="de-AT"/>
+        </w:rPr>
+        <w:t>ausnahme</w:t>
+      </w:r>
+      <w:proofErr w:type="spellEnd"/>
+      <w:r>
+        <w:rPr>
+          <w:lang w:val="de-AT"/>
+        </w:rPr>
+        <w:t xml:space="preserve"> von </w:t>
+      </w:r>
+      <w:proofErr w:type="spellStart"/>
+      <w:r>
+        <w:rPr>
+          <w:lang w:val="de-AT"/>
+        </w:rPr>
+        <w:t>general</w:t>
+      </w:r>
+      <w:proofErr w:type="spellEnd"/>
+      <w:r>
+        <w:rPr>
+          <w:lang w:val="de-AT"/>
+        </w:rPr>
+        <w:t>.</w:t>
+      </w:r>
+    </w:p>
+    <w:p>
+      <w:pPr>
+        <w:pStyle w:val="Body"/>
+        <w:rPr>
+          <w:lang w:val="de-AT"/>
+        </w:rPr>
+      </w:pPr>
+      <w:r>
+        <w:rPr>
+          <w:lang w:val="de-AT"/>
+        </w:rPr>
+        <w:t>Davon werden design fixes au</w:t>
+      </w:r>
+      <w:r>
+        <w:rPr>
+          <w:lang w:val="de-AT"/>
+        </w:rPr>
+        <w:t xml:space="preserve">f jeden Fall gemacht, </w:t>
+      </w:r>
+      <w:proofErr w:type="spellStart"/>
+      <w:r>
+        <w:rPr>
+          <w:lang w:val="de-AT"/>
+        </w:rPr>
+        <w:t>secure-api</w:t>
+      </w:r>
+      <w:proofErr w:type="spellEnd"/>
+      <w:r>
+        <w:rPr>
+          <w:lang w:val="de-AT"/>
+        </w:rPr>
+        <w:t xml:space="preserve"> </w:t>
+      </w:r>
+      <w:r>
+        <w:rPr>
+          <w:lang w:val="de-AT"/>
+        </w:rPr>
+        <w:t>aufgeschoben</w:t>
+      </w:r>
+      <w:r>
+        <w:rPr>
+          <w:lang w:val="de-AT"/>
+        </w:rPr>
+        <w:t>.</w:t>
+      </w:r>
+    </w:p>
+    <w:p>
+      <w:pPr>
+        <w:pStyle w:val="Body"/>
+        <w:rPr>
+          <w:lang w:val="de-AT"/>
+        </w:rPr>
+      </w:pPr>
+      <w:r>
+        <w:rPr>
+          <w:lang w:val="de-AT"/>
+        </w:rPr>
+        <w:t>Zus</w:t>
+      </w:r>
+      <w:r>
+        <w:rPr>
+          <w:lang w:val="de-AT"/>
+        </w:rPr>
+        <w:t>ä</w:t>
+      </w:r>
+      <w:r>
+        <w:rPr>
+          <w:lang w:val="de-AT"/>
+        </w:rPr>
+        <w:t>tzlich werden auf jeden Fall noch die Abo-Reservier</w:t>
+      </w:r>
+      <w:r>
+        <w:rPr>
+          <w:lang w:val="de-AT"/>
+        </w:rPr>
+        <w:t>ungen umgesetzt.</w:t>
+      </w:r>
+    </w:p>
+    <w:p>
+      <w:pPr>
+        <w:pStyle w:val="Body"/>
+        <w:rPr>
+          <w:lang w:val="de-AT"/>
+        </w:rPr>
+      </w:pPr>
+      <w:r>
+        <w:rPr>
+          <w:lang w:val="de-AT"/>
+        </w:rPr>
+        <w:t>All diese Tasks werden unter Additional gef</w:t>
+      </w:r>
+      <w:r>
+        <w:rPr>
+          <w:lang w:val="de-AT"/>
+        </w:rPr>
+        <w:t>ü</w:t>
+      </w:r>
+      <w:r>
+        <w:rPr>
+          <w:lang w:val="de-AT"/>
+        </w:rPr>
+        <w:t>hrt.</w:t>
+      </w:r>
+    </w:p>
+    <w:p>
+      <w:pPr>
+        <w:pStyle w:val="Body"/>
+        <w:rPr>
+          <w:lang w:val="de-AT"/>
+        </w:rPr>
+      </w:pPr>
+    </w:p>
+    <w:p>
+      <w:pPr>
+        <w:pStyle w:val="Body"/>
+        <w:rPr>
+          <w:b/>
+          <w:lang w:val="en-US"/>
+        </w:rPr>
+      </w:pPr>
+      <w:r>
+        <w:rPr>
+          <w:b/>
+          <w:lang w:val="en-US"/>
+        </w:rPr>
+        <w:t>NEUBEMESSUNG ESTIMATE:</w:t>
+      </w:r>
+    </w:p>
+    <w:p>
+      <w:pPr>
+        <w:pStyle w:val="Body"/>
+        <w:rPr>
+          <w:b/>
+          <w:lang w:val="en-US"/>
+        </w:rPr>
+      </w:pPr>
+      <w:r>
+        <w:rPr>
+          <w:b/>
+          <w:lang w:val="en-US"/>
+        </w:rPr>
+        <w:t xml:space="preserve">OVERALL LEFT HOURS: </w:t>
+      </w:r>
+      <w:r>
+        <w:rPr>
+          <w:b/>
+          <w:lang w:val="en-US"/>
+        </w:rPr>
+        <w:t>71,5</w:t>
+      </w:r>
+      <w:r>
+        <w:rPr>
+          <w:b/>
+          <w:lang w:val="en-US"/>
+        </w:rPr>
+        <w:t xml:space="preserve">; average 10 h/week </w:t>
+      </w:r>
+      <w:r>
+        <w:rPr>
+          <w:b/>
+          <w:lang w:val="en-US"/>
+        </w:rPr>
+        <w:sym w:font="Wingdings" w:char="F0E0"/>
+      </w:r>
+      <w:r>
+        <w:rPr>
+          <w:b/>
+          <w:lang w:val="en-US"/>
+        </w:rPr>
+        <w:t xml:space="preserve"> </w:t>
+      </w:r>
+      <w:r>
+        <w:rPr>
+          <w:b/>
+          <w:lang w:val="en-US"/>
+        </w:rPr>
+        <w:t>7</w:t>
+      </w:r>
+      <w:r>
+        <w:rPr>
+          <w:b/>
+          <w:lang w:val="en-US"/>
+        </w:rPr>
+        <w:t xml:space="preserve"> weeks </w:t>
+      </w:r>
+      <w:r>
+        <w:rPr>
+          <w:b/>
+          <w:lang w:val="en-US"/>
+        </w:rPr>
+        <w:sym w:font="Wingdings" w:char="F0E0"/>
+      </w:r>
+      <w:r>
+        <w:rPr>
+          <w:b/>
+          <w:lang w:val="en-US"/>
+        </w:rPr>
+        <w:t xml:space="preserve"> estimated release: 28</w:t>
+      </w:r>
+      <w:r>
+        <w:rPr>
+          <w:b/>
+          <w:lang w:val="en-US"/>
+        </w:rPr>
+        <w:t>.0</w:t>
+      </w:r>
+      <w:r>
+        <w:rPr>
+          <w:b/>
+          <w:lang w:val="en-US"/>
+        </w:rPr>
+        <w:t>7</w:t>
+      </w:r>
+      <w:r>
+        <w:rPr>
+          <w:b/>
+          <w:lang w:val="en-US"/>
+        </w:rPr>
+        <w:t>.14</w:t>
+      </w:r>
+    </w:p>
+    <w:p>
+      <w:pPr>
+        <w:pStyle w:val="Body"/>
+        <w:rPr>
+          <w:lang w:val="en-US"/>
+        </w:rPr>
+      </w:pPr>
     </w:p>
     <w:sectPr>
       <w:headerReference w:type="default" r:id="rId6"/>
@@ -3196,6 +4955,16 @@
       <w:sz w:val="22"/>
       <w:szCs w:val="22"/>
       <w:lang w:val="de-DE"/>
+    </w:rPr>
+  </w:style>
+  <w:style w:type="paragraph" w:styleId="KeinLeerraum">
+    <w:name w:val="No Spacing"/>
+    <w:uiPriority w:val="1"/>
+    <w:qFormat/>
+    <w:rsid w:val="007322B8"/>
+    <w:rPr>
+      <w:sz w:val="24"/>
+      <w:szCs w:val="24"/>
     </w:rPr>
   </w:style>
 </w:styles>
@@ -3456,7 +5225,7 @@
   <a:extraClrSchemeLst/>
   <a:extLst>
     <a:ext uri="{05A4C25C-085E-4340-85A3-A5531E510DB2}">
-      <thm15:themeFamily xmlns:thm15="http://schemas.microsoft.com/office/thememl/2012/main" xmlns="" name="Office Theme" id="{62F939B6-93AF-4DB8-9C6B-D6C7DFDC589F}" vid="{4A3C46E8-61CC-4603-A589-7422A47A8E4A}"/>
+      <thm15:themeFamily xmlns="" xmlns:thm15="http://schemas.microsoft.com/office/thememl/2012/main" name="Office Theme" id="{62F939B6-93AF-4DB8-9C6B-D6C7DFDC589F}" vid="{4A3C46E8-61CC-4603-A589-7422A47A8E4A}"/>
     </a:ext>
   </a:extLst>
 </a:theme>

</xml_diff>

<commit_message>
added db-tables and services for new subscription handling
</commit_message>
<xml_diff>
--- a/cp-r1-wbs.docx
+++ b/cp-r1-wbs.docx
@@ -2712,13 +2712,13 @@
         <w:pStyle w:val="Body"/>
         <w:rPr>
           <w:b/>
-          <w:lang w:val="en-US"/>
+          <w:lang w:val="de-AT"/>
         </w:rPr>
       </w:pPr>
       <w:r>
         <w:rPr>
           <w:b/>
-          <w:lang w:val="en-US"/>
+          <w:lang w:val="de-AT"/>
         </w:rPr>
         <w:lastRenderedPageBreak/>
         <w:t>Additional:</w:t>
@@ -2728,7 +2728,7 @@
       <w:pPr>
         <w:pStyle w:val="Body"/>
         <w:rPr>
-          <w:lang w:val="en-US"/>
+          <w:lang w:val="de-AT"/>
         </w:rPr>
       </w:pPr>
     </w:p>
@@ -2774,6 +2774,7 @@
     <w:p>
       <w:pPr>
         <w:pStyle w:val="KeinLeerraum"/>
+        <w:shd w:val="clear" w:color="auto" w:fill="C5E0B3" w:themeFill="accent6" w:themeFillTint="66"/>
         <w:rPr>
           <w:rFonts w:ascii="Helvetica" w:hAnsi="Helvetica" w:cs="Helvetica"/>
           <w:sz w:val="22"/>
@@ -2825,6 +2826,7 @@
     <w:p>
       <w:pPr>
         <w:pStyle w:val="KeinLeerraum"/>
+        <w:shd w:val="clear" w:color="auto" w:fill="C5E0B3" w:themeFill="accent6" w:themeFillTint="66"/>
         <w:rPr>
           <w:rFonts w:ascii="Helvetica" w:hAnsi="Helvetica" w:cs="Helvetica"/>
           <w:sz w:val="22"/>
@@ -2941,25 +2943,44 @@
         </w:rPr>
         <w:t xml:space="preserve"> - 1</w:t>
       </w:r>
+      <w:r>
+        <w:rPr>
+          <w:rFonts w:ascii="Helvetica" w:hAnsi="Helvetica" w:cs="Helvetica"/>
+          <w:sz w:val="22"/>
+          <w:szCs w:val="22"/>
+          <w:lang w:val="de-AT"/>
+        </w:rPr>
+        <w:t xml:space="preserve"> : 1</w:t>
+      </w:r>
     </w:p>
     <w:p>
       <w:pPr>
         <w:pStyle w:val="KeinLeerraum"/>
-        <w:rPr>
-          <w:rFonts w:ascii="Helvetica" w:hAnsi="Helvetica" w:cs="Helvetica"/>
-          <w:sz w:val="22"/>
-          <w:szCs w:val="22"/>
-          <w:lang w:val="de-AT"/>
-        </w:rPr>
-      </w:pPr>
-      <w:r>
-        <w:rPr>
-          <w:rFonts w:ascii="Helvetica" w:hAnsi="Helvetica" w:cs="Helvetica"/>
-          <w:sz w:val="22"/>
-          <w:szCs w:val="22"/>
-          <w:lang w:val="de-AT"/>
-        </w:rPr>
-        <w:t xml:space="preserve">  &gt; diese </w:t>
+        <w:shd w:val="clear" w:color="auto" w:fill="C5E0B3" w:themeFill="accent6" w:themeFillTint="66"/>
+        <w:rPr>
+          <w:rFonts w:ascii="Helvetica" w:hAnsi="Helvetica" w:cs="Helvetica"/>
+          <w:sz w:val="22"/>
+          <w:szCs w:val="22"/>
+          <w:lang w:val="de-AT"/>
+        </w:rPr>
+      </w:pPr>
+      <w:r>
+        <w:rPr>
+          <w:rFonts w:ascii="Helvetica" w:hAnsi="Helvetica" w:cs="Helvetica"/>
+          <w:sz w:val="22"/>
+          <w:szCs w:val="22"/>
+          <w:lang w:val="de-AT"/>
+        </w:rPr>
+        <w:t xml:space="preserve">  </w:t>
+      </w:r>
+      <w:r>
+        <w:rPr>
+          <w:rFonts w:ascii="Helvetica" w:hAnsi="Helvetica" w:cs="Helvetica"/>
+          <w:sz w:val="22"/>
+          <w:szCs w:val="22"/>
+          <w:lang w:val="de-AT"/>
+        </w:rPr>
+        <w:t xml:space="preserve">&gt; diese </w:t>
       </w:r>
       <w:proofErr w:type="spellStart"/>
       <w:r>
@@ -3009,6 +3030,15 @@
           <w:lang w:val="de-AT"/>
         </w:rPr>
         <w:t>4</w:t>
+      </w:r>
+      <w:r>
+        <w:rPr>
+          <w:rFonts w:ascii="Helvetica" w:hAnsi="Helvetica" w:cs="Helvetica"/>
+          <w:sz w:val="22"/>
+          <w:szCs w:val="22"/>
+          <w:lang w:val="de-AT"/>
+        </w:rPr>
+        <w:t xml:space="preserve"> : 5</w:t>
       </w:r>
     </w:p>
     <w:p>

</xml_diff>

<commit_message>
incorporate subscriptions in day- and court-utilization
</commit_message>
<xml_diff>
--- a/cp-r1-wbs.docx
+++ b/cp-r1-wbs.docx
@@ -3124,6 +3124,7 @@
     <w:p>
       <w:pPr>
         <w:pStyle w:val="KeinLeerraum"/>
+        <w:shd w:val="clear" w:color="auto" w:fill="C5E0B3" w:themeFill="accent6" w:themeFillTint="66"/>
         <w:rPr>
           <w:rFonts w:ascii="Helvetica" w:hAnsi="Helvetica" w:cs="Helvetica"/>
           <w:sz w:val="22"/>
@@ -3229,290 +3230,14 @@
         </w:rPr>
         <w:t xml:space="preserve"> - 1</w:t>
       </w:r>
-    </w:p>
-    <w:p>
-      <w:pPr>
-        <w:pStyle w:val="KeinLeerraum"/>
-        <w:rPr>
-          <w:rFonts w:ascii="Helvetica" w:hAnsi="Helvetica" w:cs="Helvetica"/>
-          <w:sz w:val="22"/>
-          <w:szCs w:val="22"/>
-          <w:lang w:val="de-AT"/>
-        </w:rPr>
-      </w:pPr>
-      <w:r>
-        <w:rPr>
-          <w:rFonts w:ascii="Helvetica" w:hAnsi="Helvetica" w:cs="Helvetica"/>
-          <w:sz w:val="22"/>
-          <w:szCs w:val="22"/>
-          <w:lang w:val="de-AT"/>
-        </w:rPr>
-        <w:t xml:space="preserve">  &gt; bei klick - verfügbare </w:t>
-      </w:r>
-      <w:proofErr w:type="spellStart"/>
-      <w:r>
-        <w:rPr>
-          <w:rFonts w:ascii="Helvetica" w:hAnsi="Helvetica" w:cs="Helvetica"/>
-          <w:sz w:val="22"/>
-          <w:szCs w:val="22"/>
-          <w:lang w:val="de-AT"/>
-        </w:rPr>
-        <w:t>abos</w:t>
-      </w:r>
-      <w:proofErr w:type="spellEnd"/>
-      <w:r>
-        <w:rPr>
-          <w:rFonts w:ascii="Helvetica" w:hAnsi="Helvetica" w:cs="Helvetica"/>
-          <w:sz w:val="22"/>
-          <w:szCs w:val="22"/>
-          <w:lang w:val="de-AT"/>
-        </w:rPr>
-        <w:t xml:space="preserve"> werden angezeigt</w:t>
-      </w:r>
-      <w:r>
-        <w:rPr>
-          <w:rFonts w:ascii="Helvetica" w:hAnsi="Helvetica" w:cs="Helvetica"/>
-          <w:sz w:val="22"/>
-          <w:szCs w:val="22"/>
-          <w:lang w:val="de-AT"/>
-        </w:rPr>
-        <w:t xml:space="preserve"> - 1</w:t>
-      </w:r>
-    </w:p>
-    <w:p>
-      <w:pPr>
-        <w:pStyle w:val="KeinLeerraum"/>
-        <w:rPr>
-          <w:rFonts w:ascii="Helvetica" w:hAnsi="Helvetica" w:cs="Helvetica"/>
-          <w:sz w:val="22"/>
-          <w:szCs w:val="22"/>
-          <w:lang w:val="de-AT"/>
-        </w:rPr>
-      </w:pPr>
-      <w:r>
-        <w:rPr>
-          <w:rFonts w:ascii="Helvetica" w:hAnsi="Helvetica" w:cs="Helvetica"/>
-          <w:sz w:val="22"/>
-          <w:szCs w:val="22"/>
-          <w:lang w:val="de-AT"/>
-        </w:rPr>
-        <w:t xml:space="preserve">  &gt; Benutzer kann die Anzahl der Stunden wählen</w:t>
-      </w:r>
-      <w:r>
-        <w:rPr>
-          <w:rFonts w:ascii="Helvetica" w:hAnsi="Helvetica" w:cs="Helvetica"/>
-          <w:sz w:val="22"/>
-          <w:szCs w:val="22"/>
-          <w:lang w:val="de-AT"/>
-        </w:rPr>
-        <w:t xml:space="preserve"> - 0,5</w:t>
-      </w:r>
-    </w:p>
-    <w:p>
-      <w:pPr>
-        <w:pStyle w:val="KeinLeerraum"/>
-        <w:rPr>
-          <w:rFonts w:ascii="Helvetica" w:hAnsi="Helvetica" w:cs="Helvetica"/>
-          <w:sz w:val="22"/>
-          <w:szCs w:val="22"/>
-          <w:lang w:val="de-AT"/>
-        </w:rPr>
-      </w:pPr>
-      <w:r>
-        <w:rPr>
-          <w:rFonts w:ascii="Helvetica" w:hAnsi="Helvetica" w:cs="Helvetica"/>
-          <w:sz w:val="22"/>
-          <w:szCs w:val="22"/>
-          <w:lang w:val="de-AT"/>
-        </w:rPr>
-        <w:t xml:space="preserve">  &gt; Auswahl des Abo Wochentages und Startzeit (nur verfügbare Daten werden angezeigt)</w:t>
-      </w:r>
-      <w:r>
-        <w:rPr>
-          <w:rFonts w:ascii="Helvetica" w:hAnsi="Helvetica" w:cs="Helvetica"/>
-          <w:sz w:val="22"/>
-          <w:szCs w:val="22"/>
-          <w:lang w:val="de-AT"/>
-        </w:rPr>
-        <w:t xml:space="preserve"> - 6</w:t>
-      </w:r>
-    </w:p>
-    <w:p>
-      <w:pPr>
-        <w:pStyle w:val="KeinLeerraum"/>
-        <w:rPr>
-          <w:rFonts w:ascii="Helvetica" w:hAnsi="Helvetica" w:cs="Helvetica"/>
-          <w:sz w:val="22"/>
-          <w:szCs w:val="22"/>
-          <w:lang w:val="de-AT"/>
-        </w:rPr>
-      </w:pPr>
-      <w:r>
-        <w:rPr>
-          <w:rFonts w:ascii="Helvetica" w:hAnsi="Helvetica" w:cs="Helvetica"/>
-          <w:sz w:val="22"/>
-          <w:szCs w:val="22"/>
-          <w:lang w:val="de-AT"/>
-        </w:rPr>
-        <w:t xml:space="preserve">  &gt; </w:t>
-      </w:r>
-      <w:proofErr w:type="spellStart"/>
-      <w:r>
-        <w:rPr>
-          <w:rFonts w:ascii="Helvetica" w:hAnsi="Helvetica" w:cs="Helvetica"/>
-          <w:sz w:val="22"/>
-          <w:szCs w:val="22"/>
-          <w:lang w:val="de-AT"/>
-        </w:rPr>
-        <w:t>auswahl</w:t>
-      </w:r>
-      <w:proofErr w:type="spellEnd"/>
-      <w:r>
-        <w:rPr>
-          <w:rFonts w:ascii="Helvetica" w:hAnsi="Helvetica" w:cs="Helvetica"/>
-          <w:sz w:val="22"/>
-          <w:szCs w:val="22"/>
-          <w:lang w:val="de-AT"/>
-        </w:rPr>
-        <w:t xml:space="preserve"> und </w:t>
-      </w:r>
-      <w:proofErr w:type="spellStart"/>
-      <w:r>
-        <w:rPr>
-          <w:rFonts w:ascii="Helvetica" w:hAnsi="Helvetica" w:cs="Helvetica"/>
-          <w:sz w:val="22"/>
-          <w:szCs w:val="22"/>
-          <w:lang w:val="de-AT"/>
-        </w:rPr>
-        <w:t>buchung</w:t>
-      </w:r>
-      <w:proofErr w:type="spellEnd"/>
-      <w:r>
-        <w:rPr>
-          <w:rFonts w:ascii="Helvetica" w:hAnsi="Helvetica" w:cs="Helvetica"/>
-          <w:sz w:val="22"/>
-          <w:szCs w:val="22"/>
-          <w:lang w:val="de-AT"/>
-        </w:rPr>
-        <w:t xml:space="preserve"> (mit </w:t>
-      </w:r>
-      <w:proofErr w:type="spellStart"/>
-      <w:r>
-        <w:rPr>
-          <w:rFonts w:ascii="Helvetica" w:hAnsi="Helvetica" w:cs="Helvetica"/>
-          <w:sz w:val="22"/>
-          <w:szCs w:val="22"/>
-          <w:lang w:val="de-AT"/>
-        </w:rPr>
-        <w:t>admin-mode</w:t>
-      </w:r>
-      <w:proofErr w:type="spellEnd"/>
-      <w:r>
-        <w:rPr>
-          <w:rFonts w:ascii="Helvetica" w:hAnsi="Helvetica" w:cs="Helvetica"/>
-          <w:sz w:val="22"/>
-          <w:szCs w:val="22"/>
-          <w:lang w:val="de-AT"/>
-        </w:rPr>
-        <w:t xml:space="preserve">: </w:t>
-      </w:r>
-      <w:proofErr w:type="spellStart"/>
-      <w:r>
-        <w:rPr>
-          <w:rFonts w:ascii="Helvetica" w:hAnsi="Helvetica" w:cs="Helvetica"/>
-          <w:sz w:val="22"/>
-          <w:szCs w:val="22"/>
-          <w:lang w:val="de-AT"/>
-        </w:rPr>
-        <w:t>price</w:t>
-      </w:r>
-      <w:proofErr w:type="spellEnd"/>
-      <w:r>
-        <w:rPr>
-          <w:rFonts w:ascii="Helvetica" w:hAnsi="Helvetica" w:cs="Helvetica"/>
-          <w:sz w:val="22"/>
-          <w:szCs w:val="22"/>
-          <w:lang w:val="de-AT"/>
-        </w:rPr>
-        <w:t xml:space="preserve"> </w:t>
-      </w:r>
-      <w:proofErr w:type="spellStart"/>
-      <w:r>
-        <w:rPr>
-          <w:rFonts w:ascii="Helvetica" w:hAnsi="Helvetica" w:cs="Helvetica"/>
-          <w:sz w:val="22"/>
-          <w:szCs w:val="22"/>
-          <w:lang w:val="de-AT"/>
-        </w:rPr>
-        <w:t>overrule</w:t>
-      </w:r>
-      <w:proofErr w:type="spellEnd"/>
-      <w:r>
-        <w:rPr>
-          <w:rFonts w:ascii="Helvetica" w:hAnsi="Helvetica" w:cs="Helvetica"/>
-          <w:sz w:val="22"/>
-          <w:szCs w:val="22"/>
-          <w:lang w:val="de-AT"/>
-        </w:rPr>
-        <w:t xml:space="preserve"> + </w:t>
-      </w:r>
-      <w:proofErr w:type="spellStart"/>
-      <w:r>
-        <w:rPr>
-          <w:rFonts w:ascii="Helvetica" w:hAnsi="Helvetica" w:cs="Helvetica"/>
-          <w:sz w:val="22"/>
-          <w:szCs w:val="22"/>
-          <w:lang w:val="de-AT"/>
-        </w:rPr>
-        <w:t>customer</w:t>
-      </w:r>
-      <w:proofErr w:type="spellEnd"/>
-      <w:r>
-        <w:rPr>
-          <w:rFonts w:ascii="Helvetica" w:hAnsi="Helvetica" w:cs="Helvetica"/>
-          <w:sz w:val="22"/>
-          <w:szCs w:val="22"/>
-          <w:lang w:val="de-AT"/>
-        </w:rPr>
-        <w:t xml:space="preserve"> </w:t>
-      </w:r>
-      <w:proofErr w:type="spellStart"/>
-      <w:r>
-        <w:rPr>
-          <w:rFonts w:ascii="Helvetica" w:hAnsi="Helvetica" w:cs="Helvetica"/>
-          <w:sz w:val="22"/>
-          <w:szCs w:val="22"/>
-          <w:lang w:val="de-AT"/>
-        </w:rPr>
-        <w:t>select</w:t>
-      </w:r>
-      <w:proofErr w:type="spellEnd"/>
-      <w:r>
-        <w:rPr>
-          <w:rFonts w:ascii="Helvetica" w:hAnsi="Helvetica" w:cs="Helvetica"/>
-          <w:sz w:val="22"/>
-          <w:szCs w:val="22"/>
-          <w:lang w:val="de-AT"/>
-        </w:rPr>
-        <w:t>)</w:t>
-      </w:r>
-      <w:r>
-        <w:rPr>
-          <w:rFonts w:ascii="Helvetica" w:hAnsi="Helvetica" w:cs="Helvetica"/>
-          <w:sz w:val="22"/>
-          <w:szCs w:val="22"/>
-          <w:lang w:val="de-AT"/>
-        </w:rPr>
-        <w:t xml:space="preserve"> - </w:t>
-      </w:r>
-      <w:r>
-        <w:rPr>
-          <w:rFonts w:ascii="Helvetica" w:hAnsi="Helvetica" w:cs="Helvetica"/>
-          <w:sz w:val="22"/>
-          <w:szCs w:val="22"/>
-          <w:lang w:val="de-AT"/>
-        </w:rPr>
-        <w:t>6</w:t>
+      <w:r>
+        <w:rPr>
+          <w:rFonts w:ascii="Helvetica" w:hAnsi="Helvetica" w:cs="Helvetica"/>
+          <w:sz w:val="22"/>
+          <w:szCs w:val="22"/>
+          <w:lang w:val="de-AT"/>
+        </w:rPr>
+        <w:t xml:space="preserve"> : 0,5</w:t>
       </w:r>
     </w:p>
     <w:p>
@@ -3533,19 +3258,46 @@
           <w:szCs w:val="22"/>
           <w:lang w:val="de-AT"/>
         </w:rPr>
-        <w:t xml:space="preserve">- </w:t>
-      </w:r>
-      <w:proofErr w:type="spellStart"/>
-      <w:r>
-        <w:rPr>
-          <w:rFonts w:ascii="Helvetica" w:hAnsi="Helvetica" w:cs="Helvetica"/>
-          <w:sz w:val="22"/>
-          <w:szCs w:val="22"/>
-          <w:lang w:val="de-AT"/>
-        </w:rPr>
-        <w:t>PriceCalculator</w:t>
-      </w:r>
-      <w:proofErr w:type="spellEnd"/>
+        <w:t xml:space="preserve">  &gt; bei klick - verfügbare </w:t>
+      </w:r>
+      <w:proofErr w:type="spellStart"/>
+      <w:r>
+        <w:rPr>
+          <w:rFonts w:ascii="Helvetica" w:hAnsi="Helvetica" w:cs="Helvetica"/>
+          <w:sz w:val="22"/>
+          <w:szCs w:val="22"/>
+          <w:lang w:val="de-AT"/>
+        </w:rPr>
+        <w:t>abos</w:t>
+      </w:r>
+      <w:proofErr w:type="spellEnd"/>
+      <w:r>
+        <w:rPr>
+          <w:rFonts w:ascii="Helvetica" w:hAnsi="Helvetica" w:cs="Helvetica"/>
+          <w:sz w:val="22"/>
+          <w:szCs w:val="22"/>
+          <w:lang w:val="de-AT"/>
+        </w:rPr>
+        <w:t xml:space="preserve"> werden angezeigt</w:t>
+      </w:r>
+      <w:r>
+        <w:rPr>
+          <w:rFonts w:ascii="Helvetica" w:hAnsi="Helvetica" w:cs="Helvetica"/>
+          <w:sz w:val="22"/>
+          <w:szCs w:val="22"/>
+          <w:lang w:val="de-AT"/>
+        </w:rPr>
+        <w:t xml:space="preserve"> - 1</w:t>
+      </w:r>
+      <w:r>
+        <w:rPr>
+          <w:rFonts w:ascii="Helvetica" w:hAnsi="Helvetica" w:cs="Helvetica"/>
+          <w:sz w:val="22"/>
+          <w:szCs w:val="22"/>
+          <w:lang w:val="de-AT"/>
+        </w:rPr>
+        <w:t xml:space="preserve"> : 0,5</w:t>
+      </w:r>
     </w:p>
     <w:p>
       <w:pPr>
@@ -3565,6 +3317,293 @@
           <w:szCs w:val="22"/>
           <w:lang w:val="de-AT"/>
         </w:rPr>
+        <w:t xml:space="preserve">  &gt; Benutzer kann die Anzahl der Stunden wählen</w:t>
+      </w:r>
+      <w:r>
+        <w:rPr>
+          <w:rFonts w:ascii="Helvetica" w:hAnsi="Helvetica" w:cs="Helvetica"/>
+          <w:sz w:val="22"/>
+          <w:szCs w:val="22"/>
+          <w:lang w:val="de-AT"/>
+        </w:rPr>
+        <w:t xml:space="preserve"> - 0,5</w:t>
+      </w:r>
+      <w:r>
+        <w:rPr>
+          <w:rFonts w:ascii="Helvetica" w:hAnsi="Helvetica" w:cs="Helvetica"/>
+          <w:sz w:val="22"/>
+          <w:szCs w:val="22"/>
+          <w:lang w:val="de-AT"/>
+        </w:rPr>
+        <w:t xml:space="preserve"> : 0,5</w:t>
+      </w:r>
+    </w:p>
+    <w:p>
+      <w:pPr>
+        <w:pStyle w:val="KeinLeerraum"/>
+        <w:rPr>
+          <w:rFonts w:ascii="Helvetica" w:hAnsi="Helvetica" w:cs="Helvetica"/>
+          <w:sz w:val="22"/>
+          <w:szCs w:val="22"/>
+          <w:lang w:val="de-AT"/>
+        </w:rPr>
+      </w:pPr>
+      <w:r>
+        <w:rPr>
+          <w:rFonts w:ascii="Helvetica" w:hAnsi="Helvetica" w:cs="Helvetica"/>
+          <w:sz w:val="22"/>
+          <w:szCs w:val="22"/>
+          <w:lang w:val="de-AT"/>
+        </w:rPr>
+        <w:t xml:space="preserve">  &gt; Auswahl des Abo Wochentages und Startzeit (nur verfügbare Daten werden angezeigt)</w:t>
+      </w:r>
+      <w:r>
+        <w:rPr>
+          <w:rFonts w:ascii="Helvetica" w:hAnsi="Helvetica" w:cs="Helvetica"/>
+          <w:sz w:val="22"/>
+          <w:szCs w:val="22"/>
+          <w:lang w:val="de-AT"/>
+        </w:rPr>
+        <w:t xml:space="preserve"> - 6</w:t>
+      </w:r>
+      <w:r>
+        <w:rPr>
+          <w:rFonts w:ascii="Helvetica" w:hAnsi="Helvetica" w:cs="Helvetica"/>
+          <w:sz w:val="22"/>
+          <w:szCs w:val="22"/>
+          <w:lang w:val="de-AT"/>
+        </w:rPr>
+        <w:t xml:space="preserve"> : 1</w:t>
+      </w:r>
+    </w:p>
+    <w:p>
+      <w:pPr>
+        <w:pStyle w:val="KeinLeerraum"/>
+        <w:rPr>
+          <w:rFonts w:ascii="Helvetica" w:hAnsi="Helvetica" w:cs="Helvetica"/>
+          <w:sz w:val="22"/>
+          <w:szCs w:val="22"/>
+          <w:lang w:val="de-AT"/>
+        </w:rPr>
+      </w:pPr>
+      <w:r>
+        <w:rPr>
+          <w:rFonts w:ascii="Helvetica" w:hAnsi="Helvetica" w:cs="Helvetica"/>
+          <w:sz w:val="22"/>
+          <w:szCs w:val="22"/>
+          <w:lang w:val="de-AT"/>
+        </w:rPr>
+        <w:t xml:space="preserve">  &gt; </w:t>
+      </w:r>
+      <w:proofErr w:type="spellStart"/>
+      <w:r>
+        <w:rPr>
+          <w:rFonts w:ascii="Helvetica" w:hAnsi="Helvetica" w:cs="Helvetica"/>
+          <w:sz w:val="22"/>
+          <w:szCs w:val="22"/>
+          <w:lang w:val="de-AT"/>
+        </w:rPr>
+        <w:t>auswahl</w:t>
+      </w:r>
+      <w:proofErr w:type="spellEnd"/>
+      <w:r>
+        <w:rPr>
+          <w:rFonts w:ascii="Helvetica" w:hAnsi="Helvetica" w:cs="Helvetica"/>
+          <w:sz w:val="22"/>
+          <w:szCs w:val="22"/>
+          <w:lang w:val="de-AT"/>
+        </w:rPr>
+        <w:t xml:space="preserve"> und </w:t>
+      </w:r>
+      <w:proofErr w:type="spellStart"/>
+      <w:r>
+        <w:rPr>
+          <w:rFonts w:ascii="Helvetica" w:hAnsi="Helvetica" w:cs="Helvetica"/>
+          <w:sz w:val="22"/>
+          <w:szCs w:val="22"/>
+          <w:lang w:val="de-AT"/>
+        </w:rPr>
+        <w:t>buchung</w:t>
+      </w:r>
+      <w:proofErr w:type="spellEnd"/>
+      <w:r>
+        <w:rPr>
+          <w:rFonts w:ascii="Helvetica" w:hAnsi="Helvetica" w:cs="Helvetica"/>
+          <w:sz w:val="22"/>
+          <w:szCs w:val="22"/>
+          <w:lang w:val="de-AT"/>
+        </w:rPr>
+        <w:t xml:space="preserve"> (mit </w:t>
+      </w:r>
+      <w:proofErr w:type="spellStart"/>
+      <w:r>
+        <w:rPr>
+          <w:rFonts w:ascii="Helvetica" w:hAnsi="Helvetica" w:cs="Helvetica"/>
+          <w:sz w:val="22"/>
+          <w:szCs w:val="22"/>
+          <w:lang w:val="de-AT"/>
+        </w:rPr>
+        <w:t>admin-mode</w:t>
+      </w:r>
+      <w:proofErr w:type="spellEnd"/>
+      <w:r>
+        <w:rPr>
+          <w:rFonts w:ascii="Helvetica" w:hAnsi="Helvetica" w:cs="Helvetica"/>
+          <w:sz w:val="22"/>
+          <w:szCs w:val="22"/>
+          <w:lang w:val="de-AT"/>
+        </w:rPr>
+        <w:t xml:space="preserve">: </w:t>
+      </w:r>
+      <w:proofErr w:type="spellStart"/>
+      <w:r>
+        <w:rPr>
+          <w:rFonts w:ascii="Helvetica" w:hAnsi="Helvetica" w:cs="Helvetica"/>
+          <w:sz w:val="22"/>
+          <w:szCs w:val="22"/>
+          <w:lang w:val="de-AT"/>
+        </w:rPr>
+        <w:t>price</w:t>
+      </w:r>
+      <w:proofErr w:type="spellEnd"/>
+      <w:r>
+        <w:rPr>
+          <w:rFonts w:ascii="Helvetica" w:hAnsi="Helvetica" w:cs="Helvetica"/>
+          <w:sz w:val="22"/>
+          <w:szCs w:val="22"/>
+          <w:lang w:val="de-AT"/>
+        </w:rPr>
+        <w:t xml:space="preserve"> </w:t>
+      </w:r>
+      <w:proofErr w:type="spellStart"/>
+      <w:r>
+        <w:rPr>
+          <w:rFonts w:ascii="Helvetica" w:hAnsi="Helvetica" w:cs="Helvetica"/>
+          <w:sz w:val="22"/>
+          <w:szCs w:val="22"/>
+          <w:lang w:val="de-AT"/>
+        </w:rPr>
+        <w:t>overrule</w:t>
+      </w:r>
+      <w:proofErr w:type="spellEnd"/>
+      <w:r>
+        <w:rPr>
+          <w:rFonts w:ascii="Helvetica" w:hAnsi="Helvetica" w:cs="Helvetica"/>
+          <w:sz w:val="22"/>
+          <w:szCs w:val="22"/>
+          <w:lang w:val="de-AT"/>
+        </w:rPr>
+        <w:t xml:space="preserve"> + </w:t>
+      </w:r>
+      <w:proofErr w:type="spellStart"/>
+      <w:r>
+        <w:rPr>
+          <w:rFonts w:ascii="Helvetica" w:hAnsi="Helvetica" w:cs="Helvetica"/>
+          <w:sz w:val="22"/>
+          <w:szCs w:val="22"/>
+          <w:lang w:val="de-AT"/>
+        </w:rPr>
+        <w:t>customer</w:t>
+      </w:r>
+      <w:proofErr w:type="spellEnd"/>
+      <w:r>
+        <w:rPr>
+          <w:rFonts w:ascii="Helvetica" w:hAnsi="Helvetica" w:cs="Helvetica"/>
+          <w:sz w:val="22"/>
+          <w:szCs w:val="22"/>
+          <w:lang w:val="de-AT"/>
+        </w:rPr>
+        <w:t xml:space="preserve"> </w:t>
+      </w:r>
+      <w:proofErr w:type="spellStart"/>
+      <w:r>
+        <w:rPr>
+          <w:rFonts w:ascii="Helvetica" w:hAnsi="Helvetica" w:cs="Helvetica"/>
+          <w:sz w:val="22"/>
+          <w:szCs w:val="22"/>
+          <w:lang w:val="de-AT"/>
+        </w:rPr>
+        <w:t>select</w:t>
+      </w:r>
+      <w:proofErr w:type="spellEnd"/>
+      <w:r>
+        <w:rPr>
+          <w:rFonts w:ascii="Helvetica" w:hAnsi="Helvetica" w:cs="Helvetica"/>
+          <w:sz w:val="22"/>
+          <w:szCs w:val="22"/>
+          <w:lang w:val="de-AT"/>
+        </w:rPr>
+        <w:t>)</w:t>
+      </w:r>
+      <w:r>
+        <w:rPr>
+          <w:rFonts w:ascii="Helvetica" w:hAnsi="Helvetica" w:cs="Helvetica"/>
+          <w:sz w:val="22"/>
+          <w:szCs w:val="22"/>
+          <w:lang w:val="de-AT"/>
+        </w:rPr>
+        <w:t xml:space="preserve"> - </w:t>
+      </w:r>
+      <w:r>
+        <w:rPr>
+          <w:rFonts w:ascii="Helvetica" w:hAnsi="Helvetica" w:cs="Helvetica"/>
+          <w:sz w:val="22"/>
+          <w:szCs w:val="22"/>
+          <w:lang w:val="de-AT"/>
+        </w:rPr>
+        <w:t>6</w:t>
+      </w:r>
+    </w:p>
+    <w:p>
+      <w:pPr>
+        <w:pStyle w:val="KeinLeerraum"/>
+        <w:shd w:val="clear" w:color="auto" w:fill="C5E0B3" w:themeFill="accent6" w:themeFillTint="66"/>
+        <w:rPr>
+          <w:rFonts w:ascii="Helvetica" w:hAnsi="Helvetica" w:cs="Helvetica"/>
+          <w:sz w:val="22"/>
+          <w:szCs w:val="22"/>
+          <w:lang w:val="de-AT"/>
+        </w:rPr>
+      </w:pPr>
+      <w:r>
+        <w:rPr>
+          <w:rFonts w:ascii="Helvetica" w:hAnsi="Helvetica" w:cs="Helvetica"/>
+          <w:sz w:val="22"/>
+          <w:szCs w:val="22"/>
+          <w:lang w:val="de-AT"/>
+        </w:rPr>
+        <w:t xml:space="preserve">- </w:t>
+      </w:r>
+      <w:proofErr w:type="spellStart"/>
+      <w:r>
+        <w:rPr>
+          <w:rFonts w:ascii="Helvetica" w:hAnsi="Helvetica" w:cs="Helvetica"/>
+          <w:sz w:val="22"/>
+          <w:szCs w:val="22"/>
+          <w:lang w:val="de-AT"/>
+        </w:rPr>
+        <w:t>PriceCalculator</w:t>
+      </w:r>
+      <w:proofErr w:type="spellEnd"/>
+    </w:p>
+    <w:p>
+      <w:pPr>
+        <w:pStyle w:val="KeinLeerraum"/>
+        <w:shd w:val="clear" w:color="auto" w:fill="C5E0B3" w:themeFill="accent6" w:themeFillTint="66"/>
+        <w:rPr>
+          <w:rFonts w:ascii="Helvetica" w:hAnsi="Helvetica" w:cs="Helvetica"/>
+          <w:sz w:val="22"/>
+          <w:szCs w:val="22"/>
+          <w:lang w:val="de-AT"/>
+        </w:rPr>
+      </w:pPr>
+      <w:r>
+        <w:rPr>
+          <w:rFonts w:ascii="Helvetica" w:hAnsi="Helvetica" w:cs="Helvetica"/>
+          <w:sz w:val="22"/>
+          <w:szCs w:val="22"/>
+          <w:lang w:val="de-AT"/>
+        </w:rPr>
         <w:t xml:space="preserve">  &gt; Berechnung der Abo-Preise</w:t>
       </w:r>
       <w:r>
@@ -3702,6 +3741,15 @@
           <w:lang w:val="de-AT"/>
         </w:rPr>
         <w:t xml:space="preserve"> - 10</w:t>
+      </w:r>
+      <w:r>
+        <w:rPr>
+          <w:rFonts w:ascii="Helvetica" w:hAnsi="Helvetica" w:cs="Helvetica"/>
+          <w:sz w:val="22"/>
+          <w:szCs w:val="22"/>
+          <w:lang w:val="de-AT"/>
+        </w:rPr>
+        <w:t xml:space="preserve"> : 3,5</w:t>
       </w:r>
     </w:p>
     <w:p>

</xml_diff>

<commit_message>
added subscription reservation for admins
</commit_message>
<xml_diff>
--- a/cp-r1-wbs.docx
+++ b/cp-r1-wbs.docx
@@ -3380,6 +3380,7 @@
     <w:p>
       <w:pPr>
         <w:pStyle w:val="KeinLeerraum"/>
+        <w:shd w:val="clear" w:color="auto" w:fill="C5E0B3" w:themeFill="accent6" w:themeFillTint="66"/>
         <w:rPr>
           <w:rFonts w:ascii="Helvetica" w:hAnsi="Helvetica" w:cs="Helvetica"/>
           <w:sz w:val="22"/>
@@ -3561,7 +3562,7 @@
           <w:szCs w:val="22"/>
           <w:lang w:val="de-AT"/>
         </w:rPr>
-        <w:t xml:space="preserve"> : 3</w:t>
+        <w:t xml:space="preserve"> : 6</w:t>
       </w:r>
     </w:p>
     <w:p>
@@ -5324,7 +5325,7 @@
   <a:extraClrSchemeLst/>
   <a:extLst>
     <a:ext uri="{05A4C25C-085E-4340-85A3-A5531E510DB2}">
-      <thm15:themeFamily xmlns="" xmlns:thm15="http://schemas.microsoft.com/office/thememl/2012/main" name="Office Theme" id="{62F939B6-93AF-4DB8-9C6B-D6C7DFDC589F}" vid="{4A3C46E8-61CC-4603-A589-7422A47A8E4A}"/>
+      <thm15:themeFamily xmlns:thm15="http://schemas.microsoft.com/office/thememl/2012/main" xmlns="" name="Office Theme" id="{62F939B6-93AF-4DB8-9C6B-D6C7DFDC589F}" vid="{4A3C46E8-61CC-4603-A589-7422A47A8E4A}"/>
     </a:ext>
   </a:extLst>
 </a:theme>

</xml_diff>

<commit_message>
stated integrating authorization checks (not finished yet)
</commit_message>
<xml_diff>
--- a/cp-r1-wbs.docx
+++ b/cp-r1-wbs.docx
@@ -4315,7 +4315,7 @@
         <w:rPr>
           <w:lang w:val="de-AT"/>
         </w:rPr>
-        <w:t>5</w:t>
+        <w:t>9</w:t>
       </w:r>
     </w:p>
     <w:p>
@@ -5423,7 +5423,7 @@
   <a:extraClrSchemeLst/>
   <a:extLst>
     <a:ext uri="{05A4C25C-085E-4340-85A3-A5531E510DB2}">
-      <thm15:themeFamily xmlns="" xmlns:thm15="http://schemas.microsoft.com/office/thememl/2012/main" name="Office Theme" id="{62F939B6-93AF-4DB8-9C6B-D6C7DFDC589F}" vid="{4A3C46E8-61CC-4603-A589-7422A47A8E4A}"/>
+      <thm15:themeFamily xmlns:thm15="http://schemas.microsoft.com/office/thememl/2012/main" xmlns="" name="Office Theme" id="{62F939B6-93AF-4DB8-9C6B-D6C7DFDC589F}" vid="{4A3C46E8-61CC-4603-A589-7422A47A8E4A}"/>
     </a:ext>
   </a:extLst>
 </a:theme>

</xml_diff>

<commit_message>
finished securing cp api
</commit_message>
<xml_diff>
--- a/cp-r1-wbs.docx
+++ b/cp-r1-wbs.docx
@@ -3420,12 +3420,12 @@
       <w:pPr>
         <w:pStyle w:val="Body"/>
         <w:rPr>
-          <w:lang w:val="de-AT"/>
-        </w:rPr>
-      </w:pPr>
-      <w:r>
-        <w:rPr>
-          <w:lang w:val="de-AT"/>
+          <w:lang w:val="en-US"/>
+        </w:rPr>
+      </w:pPr>
+      <w:r>
+        <w:rPr>
+          <w:lang w:val="en-US"/>
         </w:rPr>
         <w:t>General left-overs:</w:t>
       </w:r>
@@ -3434,44 +3434,44 @@
       <w:pPr>
         <w:pStyle w:val="Body"/>
         <w:rPr>
-          <w:lang w:val="de-AT"/>
-        </w:rPr>
-      </w:pPr>
-      <w:r>
-        <w:rPr>
-          <w:lang w:val="de-AT"/>
-        </w:rPr>
-        <w:t>- secure api abgespeckt</w:t>
-      </w:r>
-      <w:r>
-        <w:rPr>
-          <w:lang w:val="de-AT"/>
-        </w:rPr>
-        <w:t xml:space="preserve"> </w:t>
-      </w:r>
-      <w:r>
-        <w:rPr>
-          <w:lang w:val="de-AT"/>
-        </w:rPr>
-        <w:t xml:space="preserve">? : </w:t>
-      </w:r>
-      <w:r>
-        <w:rPr>
-          <w:lang w:val="de-AT"/>
-        </w:rPr>
-        <w:t>11,5</w:t>
-      </w:r>
-    </w:p>
-    <w:p>
-      <w:pPr>
-        <w:pStyle w:val="Body"/>
-        <w:rPr>
-          <w:lang w:val="de-AT"/>
-        </w:rPr>
-      </w:pPr>
-      <w:r>
-        <w:rPr>
-          <w:lang w:val="de-AT"/>
+          <w:lang w:val="en-US"/>
+        </w:rPr>
+      </w:pPr>
+      <w:r>
+        <w:rPr>
+          <w:lang w:val="en-US"/>
+        </w:rPr>
+        <w:t>- secure api</w:t>
+      </w:r>
+      <w:r>
+        <w:rPr>
+          <w:lang w:val="en-US"/>
+        </w:rPr>
+        <w:t xml:space="preserve">: </w:t>
+      </w:r>
+      <w:r>
+        <w:rPr>
+          <w:lang w:val="en-US"/>
+        </w:rPr>
+        <w:t>12</w:t>
+      </w:r>
+      <w:r>
+        <w:rPr>
+          <w:lang w:val="en-US"/>
+        </w:rPr>
+        <w:t>,5</w:t>
+      </w:r>
+    </w:p>
+    <w:p>
+      <w:pPr>
+        <w:pStyle w:val="Body"/>
+        <w:rPr>
+          <w:lang w:val="de-AT"/>
+        </w:rPr>
+      </w:pPr>
+      <w:r>
+        <w:rPr>
+          <w:lang w:val="en-US"/>
         </w:rPr>
         <w:t xml:space="preserve">  </w:t>
       </w:r>
@@ -4397,7 +4397,7 @@
   <a:extraClrSchemeLst/>
   <a:extLst>
     <a:ext uri="{05A4C25C-085E-4340-85A3-A5531E510DB2}">
-      <thm15:themeFamily xmlns="" xmlns:thm15="http://schemas.microsoft.com/office/thememl/2012/main" name="Office Theme" id="{62F939B6-93AF-4DB8-9C6B-D6C7DFDC589F}" vid="{4A3C46E8-61CC-4603-A589-7422A47A8E4A}"/>
+      <thm15:themeFamily xmlns:thm15="http://schemas.microsoft.com/office/thememl/2012/main" xmlns="" name="Office Theme" id="{62F939B6-93AF-4DB8-9C6B-D6C7DFDC589F}" vid="{4A3C46E8-61CC-4603-A589-7422A47A8E4A}"/>
     </a:ext>
   </a:extLst>
 </a:theme>

</xml_diff>

<commit_message>
introduced error page after service call error
</commit_message>
<xml_diff>
--- a/cp-r1-wbs.docx
+++ b/cp-r1-wbs.docx
@@ -4387,13 +4387,13 @@
         <w:rPr>
           <w:lang w:val="en-US"/>
         </w:rPr>
-        <w:t>13</w:t>
-      </w:r>
-      <w:r>
-        <w:rPr>
-          <w:lang w:val="en-US"/>
-        </w:rPr>
-        <w:t>,5</w:t>
+        <w:t>1</w:t>
+      </w:r>
+      <w:r>
+        <w:rPr>
+          <w:lang w:val="en-US"/>
+        </w:rPr>
+        <w:t>5</w:t>
       </w:r>
     </w:p>
     <w:p>
@@ -5297,7 +5297,7 @@
   <a:extraClrSchemeLst/>
   <a:extLst>
     <a:ext uri="{05A4C25C-085E-4340-85A3-A5531E510DB2}">
-      <thm15:themeFamily xmlns:thm15="http://schemas.microsoft.com/office/thememl/2012/main" xmlns="" name="Office Theme" id="{62F939B6-93AF-4DB8-9C6B-D6C7DFDC589F}" vid="{4A3C46E8-61CC-4603-A589-7422A47A8E4A}"/>
+      <thm15:themeFamily xmlns="" xmlns:thm15="http://schemas.microsoft.com/office/thememl/2012/main" name="Office Theme" id="{62F939B6-93AF-4DB8-9C6B-D6C7DFDC589F}" vid="{4A3C46E8-61CC-4603-A589-7422A47A8E4A}"/>
     </a:ext>
   </a:extLst>
 </a:theme>

</xml_diff>

<commit_message>
fixes #15 and #20: reservation not working immediately after registering, wrong free check at subscription reservation
</commit_message>
<xml_diff>
--- a/cp-r1-wbs.docx
+++ b/cp-r1-wbs.docx
@@ -4393,7 +4393,7 @@
         <w:rPr>
           <w:lang w:val="en-US"/>
         </w:rPr>
-        <w:t>7</w:t>
+        <w:t>9</w:t>
       </w:r>
     </w:p>
     <w:p>
@@ -5297,7 +5297,7 @@
   <a:extraClrSchemeLst/>
   <a:extLst>
     <a:ext uri="{05A4C25C-085E-4340-85A3-A5531E510DB2}">
-      <thm15:themeFamily xmlns:thm15="http://schemas.microsoft.com/office/thememl/2012/main" xmlns="" name="Office Theme" id="{62F939B6-93AF-4DB8-9C6B-D6C7DFDC589F}" vid="{4A3C46E8-61CC-4603-A589-7422A47A8E4A}"/>
+      <thm15:themeFamily xmlns="" xmlns:thm15="http://schemas.microsoft.com/office/thememl/2012/main" name="Office Theme" id="{62F939B6-93AF-4DB8-9C6B-D6C7DFDC589F}" vid="{4A3C46E8-61CC-4603-A589-7422A47A8E4A}"/>
     </a:ext>
   </a:extLst>
 </a:theme>

</xml_diff>